<commit_message>
2018 01 15 16-30
</commit_message>
<xml_diff>
--- a/2.0 Установка Codeception и Selenium.docx
+++ b/2.0 Установка Codeception и Selenium.docx
@@ -29,7 +29,7 @@
       <w:r>
         <w:fldChar w:fldCharType="separate"/>
       </w:r>
-      <w:hyperlink w:anchor="_Toc503255561" w:history="1">
+      <w:hyperlink w:anchor="_Toc503791426" w:history="1">
         <w:r>
           <w:rPr>
             <w:rStyle w:val="a4"/>
@@ -56,7 +56,7 @@
             <w:noProof/>
             <w:webHidden/>
           </w:rPr>
-          <w:instrText xml:space="preserve"> PAGEREF _Toc503255561 \h </w:instrText>
+          <w:instrText xml:space="preserve"> PAGEREF _Toc503791426 \h </w:instrText>
         </w:r>
         <w:r>
           <w:rPr>
@@ -102,28 +102,13 @@
           <w:lang w:eastAsia="ru-RU"/>
         </w:rPr>
       </w:pPr>
-      <w:hyperlink w:anchor="_Toc503255562" w:history="1">
+      <w:hyperlink w:anchor="_Toc503791427" w:history="1">
         <w:r>
           <w:rPr>
             <w:rStyle w:val="a4"/>
             <w:noProof/>
           </w:rPr>
-          <w:t>Первый вариант</w:t>
-        </w:r>
-        <w:r>
-          <w:rPr>
-            <w:rStyle w:val="a4"/>
-            <w:noProof/>
-            <w:lang w:val="en-US"/>
-          </w:rPr>
-          <w:t xml:space="preserve"> </w:t>
-        </w:r>
-        <w:r>
-          <w:rPr>
-            <w:rStyle w:val="a4"/>
-            <w:noProof/>
-          </w:rPr>
-          <w:t xml:space="preserve">командами </w:t>
+          <w:t xml:space="preserve">Первый вариант командами </w:t>
         </w:r>
         <w:r>
           <w:rPr>
@@ -152,7 +137,7 @@
             <w:noProof/>
             <w:webHidden/>
           </w:rPr>
-          <w:instrText xml:space="preserve"> PAGEREF _Toc503255562 \h </w:instrText>
+          <w:instrText xml:space="preserve"> PAGEREF _Toc503791427 \h </w:instrText>
         </w:r>
         <w:r>
           <w:rPr>
@@ -199,7 +184,7 @@
           <w:lang w:eastAsia="ru-RU"/>
         </w:rPr>
       </w:pPr>
-      <w:hyperlink w:anchor="_Toc503255563" w:history="1">
+      <w:hyperlink w:anchor="_Toc503791428" w:history="1">
         <w:r>
           <w:rPr>
             <w:rStyle w:val="a4"/>
@@ -226,7 +211,7 @@
             <w:noProof/>
             <w:webHidden/>
           </w:rPr>
-          <w:instrText xml:space="preserve"> PAGEREF _Toc503255563 \h </w:instrText>
+          <w:instrText xml:space="preserve"> PAGEREF _Toc503791428 \h </w:instrText>
         </w:r>
         <w:r>
           <w:rPr>
@@ -273,7 +258,7 @@
           <w:lang w:eastAsia="ru-RU"/>
         </w:rPr>
       </w:pPr>
-      <w:hyperlink w:anchor="_Toc503255564" w:history="1">
+      <w:hyperlink w:anchor="_Toc503791429" w:history="1">
         <w:r>
           <w:rPr>
             <w:rStyle w:val="a4"/>
@@ -300,7 +285,7 @@
             <w:noProof/>
             <w:webHidden/>
           </w:rPr>
-          <w:instrText xml:space="preserve"> PAGEREF _Toc503255564 \h </w:instrText>
+          <w:instrText xml:space="preserve"> PAGEREF _Toc503791429 \h </w:instrText>
         </w:r>
         <w:r>
           <w:rPr>
@@ -346,7 +331,7 @@
           <w:lang w:eastAsia="ru-RU"/>
         </w:rPr>
       </w:pPr>
-      <w:hyperlink w:anchor="_Toc503255565" w:history="1">
+      <w:hyperlink w:anchor="_Toc503791430" w:history="1">
         <w:r>
           <w:rPr>
             <w:rStyle w:val="a4"/>
@@ -373,7 +358,7 @@
             <w:noProof/>
             <w:webHidden/>
           </w:rPr>
-          <w:instrText xml:space="preserve"> PAGEREF _Toc503255565 \h </w:instrText>
+          <w:instrText xml:space="preserve"> PAGEREF _Toc503791430 \h </w:instrText>
         </w:r>
         <w:r>
           <w:rPr>
@@ -419,7 +404,7 @@
           <w:lang w:eastAsia="ru-RU"/>
         </w:rPr>
       </w:pPr>
-      <w:hyperlink w:anchor="_Toc503255566" w:history="1">
+      <w:hyperlink w:anchor="_Toc503791431" w:history="1">
         <w:r>
           <w:rPr>
             <w:rStyle w:val="a4"/>
@@ -446,7 +431,7 @@
             <w:noProof/>
             <w:webHidden/>
           </w:rPr>
-          <w:instrText xml:space="preserve"> PAGEREF _Toc503255566 \h </w:instrText>
+          <w:instrText xml:space="preserve"> PAGEREF _Toc503791431 \h </w:instrText>
         </w:r>
         <w:r>
           <w:rPr>
@@ -494,7 +479,7 @@
           <w:lang w:eastAsia="ru-RU"/>
         </w:rPr>
       </w:pPr>
-      <w:hyperlink w:anchor="_Toc503255567" w:history="1">
+      <w:hyperlink w:anchor="_Toc503791432" w:history="1">
         <w:r>
           <w:rPr>
             <w:rStyle w:val="a4"/>
@@ -521,7 +506,7 @@
             <w:noProof/>
             <w:webHidden/>
           </w:rPr>
-          <w:instrText xml:space="preserve"> PAGEREF _Toc503255567 \h </w:instrText>
+          <w:instrText xml:space="preserve"> PAGEREF _Toc503791432 \h </w:instrText>
         </w:r>
         <w:r>
           <w:rPr>
@@ -567,13 +552,13 @@
           <w:lang w:eastAsia="ru-RU"/>
         </w:rPr>
       </w:pPr>
-      <w:hyperlink w:anchor="_Toc503255568" w:history="1">
+      <w:hyperlink w:anchor="_Toc503791433" w:history="1">
         <w:r>
           <w:rPr>
             <w:rStyle w:val="a4"/>
             <w:noProof/>
           </w:rPr>
-          <w:t>Первый вариант программой установки</w:t>
+          <w:t>Первый вариант</w:t>
         </w:r>
         <w:r>
           <w:rPr>
@@ -594,7 +579,88 @@
             <w:noProof/>
             <w:webHidden/>
           </w:rPr>
-          <w:instrText xml:space="preserve"> PAGEREF _Toc503255568 \h </w:instrText>
+          <w:instrText xml:space="preserve"> PAGEREF _Toc503791433 \h </w:instrText>
+        </w:r>
+        <w:r>
+          <w:rPr>
+            <w:noProof/>
+            <w:webHidden/>
+          </w:rPr>
+        </w:r>
+        <w:r>
+          <w:rPr>
+            <w:noProof/>
+            <w:webHidden/>
+          </w:rPr>
+          <w:fldChar w:fldCharType="separate"/>
+        </w:r>
+        <w:r>
+          <w:rPr>
+            <w:noProof/>
+            <w:webHidden/>
+          </w:rPr>
+          <w:t>3</w:t>
+        </w:r>
+        <w:r>
+          <w:rPr>
+            <w:noProof/>
+            <w:webHidden/>
+          </w:rPr>
+          <w:fldChar w:fldCharType="end"/>
+        </w:r>
+      </w:hyperlink>
+    </w:p>
+    <w:p>
+      <w:pPr>
+        <w:pStyle w:val="21"/>
+        <w:tabs>
+          <w:tab w:val="right" w:leader="dot" w:pos="10904"/>
+        </w:tabs>
+        <w:rPr>
+          <w:rFonts w:eastAsiaTheme="minorEastAsia"/>
+          <w:smallCaps w:val="0"/>
+          <w:noProof/>
+          <w:sz w:val="22"/>
+          <w:szCs w:val="22"/>
+          <w:lang w:eastAsia="ru-RU"/>
+        </w:rPr>
+      </w:pPr>
+      <w:hyperlink w:anchor="_Toc503791434" w:history="1">
+        <w:r>
+          <w:rPr>
+            <w:rStyle w:val="a4"/>
+            <w:noProof/>
+          </w:rPr>
+          <w:t xml:space="preserve">Второй вариант запускающий скрипт через </w:t>
+        </w:r>
+        <w:r>
+          <w:rPr>
+            <w:rStyle w:val="a4"/>
+            <w:noProof/>
+            <w:lang w:val="en-US"/>
+          </w:rPr>
+          <w:t>Composer</w:t>
+        </w:r>
+        <w:r>
+          <w:rPr>
+            <w:noProof/>
+            <w:webHidden/>
+          </w:rPr>
+          <w:tab/>
+        </w:r>
+        <w:r>
+          <w:rPr>
+            <w:noProof/>
+            <w:webHidden/>
+          </w:rPr>
+          <w:fldChar w:fldCharType="begin"/>
+        </w:r>
+        <w:r>
+          <w:rPr>
+            <w:noProof/>
+            <w:webHidden/>
+          </w:rPr>
+          <w:instrText xml:space="preserve"> PAGEREF _Toc503791434 \h </w:instrText>
         </w:r>
         <w:r>
           <w:rPr>
@@ -627,26 +693,66 @@
     </w:p>
     <w:p>
       <w:pPr>
-        <w:pStyle w:val="21"/>
+        <w:pStyle w:val="12"/>
         <w:tabs>
           <w:tab w:val="right" w:leader="dot" w:pos="10904"/>
         </w:tabs>
         <w:rPr>
           <w:rFonts w:eastAsiaTheme="minorEastAsia"/>
-          <w:smallCaps w:val="0"/>
+          <w:b w:val="0"/>
+          <w:bCs w:val="0"/>
+          <w:caps w:val="0"/>
           <w:noProof/>
           <w:sz w:val="22"/>
           <w:szCs w:val="22"/>
           <w:lang w:eastAsia="ru-RU"/>
         </w:rPr>
       </w:pPr>
-      <w:hyperlink w:anchor="_Toc503255569" w:history="1">
+      <w:hyperlink w:anchor="_Toc503791435" w:history="1">
         <w:r>
           <w:rPr>
             <w:rStyle w:val="a4"/>
             <w:noProof/>
           </w:rPr>
-          <w:t>Второй вариант руками</w:t>
+          <w:t>Проблемы</w:t>
+        </w:r>
+        <w:r>
+          <w:rPr>
+            <w:rStyle w:val="a4"/>
+            <w:noProof/>
+            <w:lang w:val="en-US"/>
+          </w:rPr>
+          <w:t xml:space="preserve"> </w:t>
+        </w:r>
+        <w:r>
+          <w:rPr>
+            <w:rStyle w:val="a4"/>
+            <w:noProof/>
+          </w:rPr>
+          <w:t>при</w:t>
+        </w:r>
+        <w:r>
+          <w:rPr>
+            <w:rStyle w:val="a4"/>
+            <w:noProof/>
+            <w:lang w:val="en-US"/>
+          </w:rPr>
+          <w:t xml:space="preserve"> </w:t>
+        </w:r>
+        <w:r>
+          <w:rPr>
+            <w:rStyle w:val="a4"/>
+            <w:noProof/>
+          </w:rPr>
+          <w:t>установке</w:t>
+        </w:r>
+        <w:r>
+          <w:rPr>
+            <w:rStyle w:val="a4"/>
+            <w:noProof/>
+            <w:lang w:val="en-US"/>
+          </w:rPr>
+          <w:t xml:space="preserve"> Selenium</w:t>
         </w:r>
         <w:r>
           <w:rPr>
@@ -667,171 +773,7 @@
             <w:noProof/>
             <w:webHidden/>
           </w:rPr>
-          <w:instrText xml:space="preserve"> PAGEREF _Toc503255569 \h </w:instrText>
-        </w:r>
-        <w:r>
-          <w:rPr>
-            <w:noProof/>
-            <w:webHidden/>
-          </w:rPr>
-        </w:r>
-        <w:r>
-          <w:rPr>
-            <w:noProof/>
-            <w:webHidden/>
-          </w:rPr>
-          <w:fldChar w:fldCharType="separate"/>
-        </w:r>
-        <w:r>
-          <w:rPr>
-            <w:noProof/>
-            <w:webHidden/>
-          </w:rPr>
-          <w:t>4</w:t>
-        </w:r>
-        <w:r>
-          <w:rPr>
-            <w:noProof/>
-            <w:webHidden/>
-          </w:rPr>
-          <w:fldChar w:fldCharType="end"/>
-        </w:r>
-      </w:hyperlink>
-    </w:p>
-    <w:p>
-      <w:pPr>
-        <w:pStyle w:val="21"/>
-        <w:tabs>
-          <w:tab w:val="right" w:leader="dot" w:pos="10904"/>
-        </w:tabs>
-        <w:rPr>
-          <w:rFonts w:eastAsiaTheme="minorEastAsia"/>
-          <w:smallCaps w:val="0"/>
-          <w:noProof/>
-          <w:sz w:val="22"/>
-          <w:szCs w:val="22"/>
-          <w:lang w:eastAsia="ru-RU"/>
-        </w:rPr>
-      </w:pPr>
-      <w:hyperlink w:anchor="_Toc503255570" w:history="1">
-        <w:r>
-          <w:rPr>
-            <w:rStyle w:val="a4"/>
-            <w:noProof/>
-          </w:rPr>
-          <w:t xml:space="preserve">Третий вариант запускающий скрипт через </w:t>
-        </w:r>
-        <w:r>
-          <w:rPr>
-            <w:rStyle w:val="a4"/>
-            <w:noProof/>
-            <w:lang w:val="en-US"/>
-          </w:rPr>
-          <w:t>Composer</w:t>
-        </w:r>
-        <w:r>
-          <w:rPr>
-            <w:noProof/>
-            <w:webHidden/>
-          </w:rPr>
-          <w:tab/>
-        </w:r>
-        <w:r>
-          <w:rPr>
-            <w:noProof/>
-            <w:webHidden/>
-          </w:rPr>
-          <w:fldChar w:fldCharType="begin"/>
-        </w:r>
-        <w:r>
-          <w:rPr>
-            <w:noProof/>
-            <w:webHidden/>
-          </w:rPr>
-          <w:instrText xml:space="preserve"> PAGEREF _Toc503255570 \h </w:instrText>
-        </w:r>
-        <w:r>
-          <w:rPr>
-            <w:noProof/>
-            <w:webHidden/>
-          </w:rPr>
-        </w:r>
-        <w:r>
-          <w:rPr>
-            <w:noProof/>
-            <w:webHidden/>
-          </w:rPr>
-          <w:fldChar w:fldCharType="separate"/>
-        </w:r>
-        <w:r>
-          <w:rPr>
-            <w:noProof/>
-            <w:webHidden/>
-          </w:rPr>
-          <w:t>4</w:t>
-        </w:r>
-        <w:r>
-          <w:rPr>
-            <w:noProof/>
-            <w:webHidden/>
-          </w:rPr>
-          <w:fldChar w:fldCharType="end"/>
-        </w:r>
-      </w:hyperlink>
-    </w:p>
-    <w:p>
-      <w:pPr>
-        <w:pStyle w:val="12"/>
-        <w:tabs>
-          <w:tab w:val="right" w:leader="dot" w:pos="10904"/>
-        </w:tabs>
-        <w:rPr>
-          <w:rFonts w:eastAsiaTheme="minorEastAsia"/>
-          <w:b w:val="0"/>
-          <w:bCs w:val="0"/>
-          <w:caps w:val="0"/>
-          <w:noProof/>
-          <w:sz w:val="22"/>
-          <w:szCs w:val="22"/>
-          <w:lang w:eastAsia="ru-RU"/>
-        </w:rPr>
-      </w:pPr>
-      <w:hyperlink w:anchor="_Toc503255571" w:history="1">
-        <w:r>
-          <w:rPr>
-            <w:rStyle w:val="a4"/>
-            <w:noProof/>
-          </w:rPr>
-          <w:t xml:space="preserve">Проблемы при установке </w:t>
-        </w:r>
-        <w:r>
-          <w:rPr>
-            <w:rStyle w:val="a4"/>
-            <w:noProof/>
-            <w:lang w:val="en-US"/>
-          </w:rPr>
-          <w:t>Selenium</w:t>
-        </w:r>
-        <w:r>
-          <w:rPr>
-            <w:noProof/>
-            <w:webHidden/>
-          </w:rPr>
-          <w:tab/>
-        </w:r>
-        <w:r>
-          <w:rPr>
-            <w:noProof/>
-            <w:webHidden/>
-          </w:rPr>
-          <w:fldChar w:fldCharType="begin"/>
-        </w:r>
-        <w:r>
-          <w:rPr>
-            <w:noProof/>
-            <w:webHidden/>
-          </w:rPr>
-          <w:instrText xml:space="preserve"> PAGEREF _Toc503255571 \h </w:instrText>
+          <w:instrText xml:space="preserve"> PAGEREF _Toc503791435 \h </w:instrText>
         </w:r>
         <w:r>
           <w:rPr>
@@ -879,7 +821,7 @@
           <w:lang w:eastAsia="ru-RU"/>
         </w:rPr>
       </w:pPr>
-      <w:hyperlink w:anchor="_Toc503255572" w:history="1">
+      <w:hyperlink w:anchor="_Toc503791436" w:history="1">
         <w:r>
           <w:rPr>
             <w:rStyle w:val="a4"/>
@@ -914,7 +856,230 @@
             <w:noProof/>
             <w:webHidden/>
           </w:rPr>
-          <w:instrText xml:space="preserve"> PAGEREF _Toc503255572 \h </w:instrText>
+          <w:instrText xml:space="preserve"> PAGEREF _Toc503791436 \h </w:instrText>
+        </w:r>
+        <w:r>
+          <w:rPr>
+            <w:noProof/>
+            <w:webHidden/>
+          </w:rPr>
+        </w:r>
+        <w:r>
+          <w:rPr>
+            <w:noProof/>
+            <w:webHidden/>
+          </w:rPr>
+          <w:fldChar w:fldCharType="separate"/>
+        </w:r>
+        <w:r>
+          <w:rPr>
+            <w:noProof/>
+            <w:webHidden/>
+          </w:rPr>
+          <w:t>7</w:t>
+        </w:r>
+        <w:r>
+          <w:rPr>
+            <w:noProof/>
+            <w:webHidden/>
+          </w:rPr>
+          <w:fldChar w:fldCharType="end"/>
+        </w:r>
+      </w:hyperlink>
+    </w:p>
+    <w:p>
+      <w:pPr>
+        <w:pStyle w:val="31"/>
+        <w:tabs>
+          <w:tab w:val="right" w:leader="dot" w:pos="10904"/>
+        </w:tabs>
+        <w:rPr>
+          <w:rFonts w:eastAsiaTheme="minorEastAsia"/>
+          <w:i w:val="0"/>
+          <w:iCs w:val="0"/>
+          <w:noProof/>
+          <w:sz w:val="22"/>
+          <w:szCs w:val="22"/>
+          <w:lang w:eastAsia="ru-RU"/>
+        </w:rPr>
+      </w:pPr>
+      <w:hyperlink w:anchor="_Toc503791437" w:history="1">
+        <w:r>
+          <w:rPr>
+            <w:rStyle w:val="a4"/>
+            <w:rFonts w:cstheme="minorHAnsi"/>
+            <w:noProof/>
+          </w:rPr>
+          <w:t>Файловая структура</w:t>
+        </w:r>
+        <w:r>
+          <w:rPr>
+            <w:noProof/>
+            <w:webHidden/>
+          </w:rPr>
+          <w:tab/>
+        </w:r>
+        <w:r>
+          <w:rPr>
+            <w:noProof/>
+            <w:webHidden/>
+          </w:rPr>
+          <w:fldChar w:fldCharType="begin"/>
+        </w:r>
+        <w:r>
+          <w:rPr>
+            <w:noProof/>
+            <w:webHidden/>
+          </w:rPr>
+          <w:instrText xml:space="preserve"> PAGEREF _Toc503791437 \h </w:instrText>
+        </w:r>
+        <w:r>
+          <w:rPr>
+            <w:noProof/>
+            <w:webHidden/>
+          </w:rPr>
+        </w:r>
+        <w:r>
+          <w:rPr>
+            <w:noProof/>
+            <w:webHidden/>
+          </w:rPr>
+          <w:fldChar w:fldCharType="separate"/>
+        </w:r>
+        <w:r>
+          <w:rPr>
+            <w:noProof/>
+            <w:webHidden/>
+          </w:rPr>
+          <w:t>7</w:t>
+        </w:r>
+        <w:r>
+          <w:rPr>
+            <w:noProof/>
+            <w:webHidden/>
+          </w:rPr>
+          <w:fldChar w:fldCharType="end"/>
+        </w:r>
+      </w:hyperlink>
+    </w:p>
+    <w:p>
+      <w:pPr>
+        <w:pStyle w:val="21"/>
+        <w:tabs>
+          <w:tab w:val="right" w:leader="dot" w:pos="10904"/>
+        </w:tabs>
+        <w:rPr>
+          <w:rFonts w:eastAsiaTheme="minorEastAsia"/>
+          <w:smallCaps w:val="0"/>
+          <w:noProof/>
+          <w:sz w:val="22"/>
+          <w:szCs w:val="22"/>
+          <w:lang w:eastAsia="ru-RU"/>
+        </w:rPr>
+      </w:pPr>
+      <w:hyperlink w:anchor="_Toc503791438" w:history="1">
+        <w:r>
+          <w:rPr>
+            <w:rStyle w:val="a4"/>
+            <w:noProof/>
+          </w:rPr>
+          <w:t>_Bootstrap файлы</w:t>
+        </w:r>
+        <w:r>
+          <w:rPr>
+            <w:noProof/>
+            <w:webHidden/>
+          </w:rPr>
+          <w:tab/>
+        </w:r>
+        <w:r>
+          <w:rPr>
+            <w:noProof/>
+            <w:webHidden/>
+          </w:rPr>
+          <w:fldChar w:fldCharType="begin"/>
+        </w:r>
+        <w:r>
+          <w:rPr>
+            <w:noProof/>
+            <w:webHidden/>
+          </w:rPr>
+          <w:instrText xml:space="preserve"> PAGEREF _Toc503791438 \h </w:instrText>
+        </w:r>
+        <w:r>
+          <w:rPr>
+            <w:noProof/>
+            <w:webHidden/>
+          </w:rPr>
+        </w:r>
+        <w:r>
+          <w:rPr>
+            <w:noProof/>
+            <w:webHidden/>
+          </w:rPr>
+          <w:fldChar w:fldCharType="separate"/>
+        </w:r>
+        <w:r>
+          <w:rPr>
+            <w:noProof/>
+            <w:webHidden/>
+          </w:rPr>
+          <w:t>7</w:t>
+        </w:r>
+        <w:r>
+          <w:rPr>
+            <w:noProof/>
+            <w:webHidden/>
+          </w:rPr>
+          <w:fldChar w:fldCharType="end"/>
+        </w:r>
+      </w:hyperlink>
+    </w:p>
+    <w:p>
+      <w:pPr>
+        <w:pStyle w:val="12"/>
+        <w:tabs>
+          <w:tab w:val="right" w:leader="dot" w:pos="10904"/>
+        </w:tabs>
+        <w:rPr>
+          <w:rFonts w:eastAsiaTheme="minorEastAsia"/>
+          <w:b w:val="0"/>
+          <w:bCs w:val="0"/>
+          <w:caps w:val="0"/>
+          <w:noProof/>
+          <w:sz w:val="22"/>
+          <w:szCs w:val="22"/>
+          <w:lang w:eastAsia="ru-RU"/>
+        </w:rPr>
+      </w:pPr>
+      <w:hyperlink w:anchor="_Toc503791439" w:history="1">
+        <w:r>
+          <w:rPr>
+            <w:rStyle w:val="a4"/>
+            <w:noProof/>
+          </w:rPr>
+          <w:t>Пространства имен</w:t>
+        </w:r>
+        <w:r>
+          <w:rPr>
+            <w:noProof/>
+            <w:webHidden/>
+          </w:rPr>
+          <w:tab/>
+        </w:r>
+        <w:r>
+          <w:rPr>
+            <w:noProof/>
+            <w:webHidden/>
+          </w:rPr>
+          <w:fldChar w:fldCharType="begin"/>
+        </w:r>
+        <w:r>
+          <w:rPr>
+            <w:noProof/>
+            <w:webHidden/>
+          </w:rPr>
+          <w:instrText xml:space="preserve"> PAGEREF _Toc503791439 \h </w:instrText>
         </w:r>
         <w:r>
           <w:rPr>
@@ -947,154 +1112,6 @@
     </w:p>
     <w:p>
       <w:pPr>
-        <w:pStyle w:val="31"/>
-        <w:tabs>
-          <w:tab w:val="right" w:leader="dot" w:pos="10904"/>
-        </w:tabs>
-        <w:rPr>
-          <w:rFonts w:eastAsiaTheme="minorEastAsia"/>
-          <w:i w:val="0"/>
-          <w:iCs w:val="0"/>
-          <w:noProof/>
-          <w:sz w:val="22"/>
-          <w:szCs w:val="22"/>
-          <w:lang w:eastAsia="ru-RU"/>
-        </w:rPr>
-      </w:pPr>
-      <w:hyperlink w:anchor="_Toc503255573" w:history="1">
-        <w:r>
-          <w:rPr>
-            <w:rStyle w:val="a4"/>
-            <w:rFonts w:cstheme="minorHAnsi"/>
-            <w:noProof/>
-          </w:rPr>
-          <w:t>Файловая структура</w:t>
-        </w:r>
-        <w:r>
-          <w:rPr>
-            <w:noProof/>
-            <w:webHidden/>
-          </w:rPr>
-          <w:tab/>
-        </w:r>
-        <w:r>
-          <w:rPr>
-            <w:noProof/>
-            <w:webHidden/>
-          </w:rPr>
-          <w:fldChar w:fldCharType="begin"/>
-        </w:r>
-        <w:r>
-          <w:rPr>
-            <w:noProof/>
-            <w:webHidden/>
-          </w:rPr>
-          <w:instrText xml:space="preserve"> PAGEREF _Toc503255573 \h </w:instrText>
-        </w:r>
-        <w:r>
-          <w:rPr>
-            <w:noProof/>
-            <w:webHidden/>
-          </w:rPr>
-        </w:r>
-        <w:r>
-          <w:rPr>
-            <w:noProof/>
-            <w:webHidden/>
-          </w:rPr>
-          <w:fldChar w:fldCharType="separate"/>
-        </w:r>
-        <w:r>
-          <w:rPr>
-            <w:noProof/>
-            <w:webHidden/>
-          </w:rPr>
-          <w:t>8</w:t>
-        </w:r>
-        <w:r>
-          <w:rPr>
-            <w:noProof/>
-            <w:webHidden/>
-          </w:rPr>
-          <w:fldChar w:fldCharType="end"/>
-        </w:r>
-      </w:hyperlink>
-    </w:p>
-    <w:p>
-      <w:pPr>
-        <w:pStyle w:val="21"/>
-        <w:tabs>
-          <w:tab w:val="right" w:leader="dot" w:pos="10904"/>
-        </w:tabs>
-        <w:rPr>
-          <w:rFonts w:eastAsiaTheme="minorEastAsia"/>
-          <w:smallCaps w:val="0"/>
-          <w:noProof/>
-          <w:sz w:val="22"/>
-          <w:szCs w:val="22"/>
-          <w:lang w:eastAsia="ru-RU"/>
-        </w:rPr>
-      </w:pPr>
-      <w:hyperlink w:anchor="_Toc503255574" w:history="1">
-        <w:r>
-          <w:rPr>
-            <w:rStyle w:val="a4"/>
-            <w:noProof/>
-          </w:rPr>
-          <w:t>Один загрузчик для нескольких приложений</w:t>
-        </w:r>
-        <w:r>
-          <w:rPr>
-            <w:noProof/>
-            <w:webHidden/>
-          </w:rPr>
-          <w:tab/>
-        </w:r>
-        <w:r>
-          <w:rPr>
-            <w:noProof/>
-            <w:webHidden/>
-          </w:rPr>
-          <w:fldChar w:fldCharType="begin"/>
-        </w:r>
-        <w:r>
-          <w:rPr>
-            <w:noProof/>
-            <w:webHidden/>
-          </w:rPr>
-          <w:instrText xml:space="preserve"> PAGEREF _Toc503255574 \h </w:instrText>
-        </w:r>
-        <w:r>
-          <w:rPr>
-            <w:noProof/>
-            <w:webHidden/>
-          </w:rPr>
-        </w:r>
-        <w:r>
-          <w:rPr>
-            <w:noProof/>
-            <w:webHidden/>
-          </w:rPr>
-          <w:fldChar w:fldCharType="separate"/>
-        </w:r>
-        <w:r>
-          <w:rPr>
-            <w:noProof/>
-            <w:webHidden/>
-          </w:rPr>
-          <w:t>9</w:t>
-        </w:r>
-        <w:r>
-          <w:rPr>
-            <w:noProof/>
-            <w:webHidden/>
-          </w:rPr>
-          <w:fldChar w:fldCharType="end"/>
-        </w:r>
-      </w:hyperlink>
-    </w:p>
-    <w:p>
-      <w:pPr>
         <w:pStyle w:val="12"/>
         <w:tabs>
           <w:tab w:val="right" w:leader="dot" w:pos="10904"/>
@@ -1110,155 +1127,7 @@
           <w:lang w:eastAsia="ru-RU"/>
         </w:rPr>
       </w:pPr>
-      <w:hyperlink w:anchor="_Toc503255575" w:history="1">
-        <w:r>
-          <w:rPr>
-            <w:rStyle w:val="a4"/>
-            <w:noProof/>
-          </w:rPr>
-          <w:t>Пространства имен</w:t>
-        </w:r>
-        <w:r>
-          <w:rPr>
-            <w:noProof/>
-            <w:webHidden/>
-          </w:rPr>
-          <w:tab/>
-        </w:r>
-        <w:r>
-          <w:rPr>
-            <w:noProof/>
-            <w:webHidden/>
-          </w:rPr>
-          <w:fldChar w:fldCharType="begin"/>
-        </w:r>
-        <w:r>
-          <w:rPr>
-            <w:noProof/>
-            <w:webHidden/>
-          </w:rPr>
-          <w:instrText xml:space="preserve"> PAGEREF _Toc503255575 \h </w:instrText>
-        </w:r>
-        <w:r>
-          <w:rPr>
-            <w:noProof/>
-            <w:webHidden/>
-          </w:rPr>
-        </w:r>
-        <w:r>
-          <w:rPr>
-            <w:noProof/>
-            <w:webHidden/>
-          </w:rPr>
-          <w:fldChar w:fldCharType="separate"/>
-        </w:r>
-        <w:r>
-          <w:rPr>
-            <w:noProof/>
-            <w:webHidden/>
-          </w:rPr>
-          <w:t>10</w:t>
-        </w:r>
-        <w:r>
-          <w:rPr>
-            <w:noProof/>
-            <w:webHidden/>
-          </w:rPr>
-          <w:fldChar w:fldCharType="end"/>
-        </w:r>
-      </w:hyperlink>
-    </w:p>
-    <w:p>
-      <w:pPr>
-        <w:pStyle w:val="21"/>
-        <w:tabs>
-          <w:tab w:val="right" w:leader="dot" w:pos="10904"/>
-        </w:tabs>
-        <w:rPr>
-          <w:rFonts w:eastAsiaTheme="minorEastAsia"/>
-          <w:smallCaps w:val="0"/>
-          <w:noProof/>
-          <w:sz w:val="22"/>
-          <w:szCs w:val="22"/>
-          <w:lang w:eastAsia="ru-RU"/>
-        </w:rPr>
-      </w:pPr>
-      <w:hyperlink w:anchor="_Toc503255576" w:history="1">
-        <w:r>
-          <w:rPr>
-            <w:rStyle w:val="a4"/>
-            <w:noProof/>
-          </w:rPr>
-          <w:t>Bootstrap</w:t>
-        </w:r>
-        <w:r>
-          <w:rPr>
-            <w:noProof/>
-            <w:webHidden/>
-          </w:rPr>
-          <w:tab/>
-        </w:r>
-        <w:r>
-          <w:rPr>
-            <w:noProof/>
-            <w:webHidden/>
-          </w:rPr>
-          <w:fldChar w:fldCharType="begin"/>
-        </w:r>
-        <w:r>
-          <w:rPr>
-            <w:noProof/>
-            <w:webHidden/>
-          </w:rPr>
-          <w:instrText xml:space="preserve"> PAGEREF _Toc503255576 \h </w:instrText>
-        </w:r>
-        <w:r>
-          <w:rPr>
-            <w:noProof/>
-            <w:webHidden/>
-          </w:rPr>
-        </w:r>
-        <w:r>
-          <w:rPr>
-            <w:noProof/>
-            <w:webHidden/>
-          </w:rPr>
-          <w:fldChar w:fldCharType="separate"/>
-        </w:r>
-        <w:r>
-          <w:rPr>
-            <w:noProof/>
-            <w:webHidden/>
-          </w:rPr>
-          <w:t>10</w:t>
-        </w:r>
-        <w:r>
-          <w:rPr>
-            <w:noProof/>
-            <w:webHidden/>
-          </w:rPr>
-          <w:fldChar w:fldCharType="end"/>
-        </w:r>
-      </w:hyperlink>
-    </w:p>
-    <w:p>
-      <w:pPr>
-        <w:pStyle w:val="12"/>
-        <w:tabs>
-          <w:tab w:val="right" w:leader="dot" w:pos="10904"/>
-        </w:tabs>
-        <w:rPr>
-          <w:rFonts w:eastAsiaTheme="minorEastAsia"/>
-          <w:b w:val="0"/>
-          <w:bCs w:val="0"/>
-          <w:caps w:val="0"/>
-          <w:noProof/>
-          <w:sz w:val="22"/>
-          <w:szCs w:val="22"/>
-          <w:lang w:eastAsia="ru-RU"/>
-        </w:rPr>
-      </w:pPr>
-      <w:hyperlink w:anchor="_Toc503255577" w:history="1">
+      <w:hyperlink w:anchor="_Toc503791440" w:history="1">
         <w:r>
           <w:rPr>
             <w:rStyle w:val="a4"/>
@@ -1296,7 +1165,7 @@
             <w:noProof/>
             <w:webHidden/>
           </w:rPr>
-          <w:instrText xml:space="preserve"> PAGEREF _Toc503255577 \h </w:instrText>
+          <w:instrText xml:space="preserve"> PAGEREF _Toc503791440 \h </w:instrText>
         </w:r>
         <w:r>
           <w:rPr>
@@ -1316,7 +1185,7 @@
             <w:noProof/>
             <w:webHidden/>
           </w:rPr>
-          <w:t>11</w:t>
+          <w:t>9</w:t>
         </w:r>
         <w:r>
           <w:rPr>
@@ -1329,6 +1198,79 @@
     </w:p>
     <w:p>
       <w:pPr>
+        <w:pStyle w:val="21"/>
+        <w:tabs>
+          <w:tab w:val="right" w:leader="dot" w:pos="10904"/>
+        </w:tabs>
+        <w:rPr>
+          <w:rFonts w:eastAsiaTheme="minorEastAsia"/>
+          <w:smallCaps w:val="0"/>
+          <w:noProof/>
+          <w:sz w:val="22"/>
+          <w:szCs w:val="22"/>
+          <w:lang w:eastAsia="ru-RU"/>
+        </w:rPr>
+      </w:pPr>
+      <w:hyperlink w:anchor="_Toc503791441" w:history="1">
+        <w:r>
+          <w:rPr>
+            <w:rStyle w:val="a4"/>
+            <w:noProof/>
+          </w:rPr>
+          <w:t>Один загрузчик для нескольких приложений</w:t>
+        </w:r>
+        <w:r>
+          <w:rPr>
+            <w:noProof/>
+            <w:webHidden/>
+          </w:rPr>
+          <w:tab/>
+        </w:r>
+        <w:r>
+          <w:rPr>
+            <w:noProof/>
+            <w:webHidden/>
+          </w:rPr>
+          <w:fldChar w:fldCharType="begin"/>
+        </w:r>
+        <w:r>
+          <w:rPr>
+            <w:noProof/>
+            <w:webHidden/>
+          </w:rPr>
+          <w:instrText xml:space="preserve"> PAGEREF _Toc503791441 \h </w:instrText>
+        </w:r>
+        <w:r>
+          <w:rPr>
+            <w:noProof/>
+            <w:webHidden/>
+          </w:rPr>
+        </w:r>
+        <w:r>
+          <w:rPr>
+            <w:noProof/>
+            <w:webHidden/>
+          </w:rPr>
+          <w:fldChar w:fldCharType="separate"/>
+        </w:r>
+        <w:r>
+          <w:rPr>
+            <w:noProof/>
+            <w:webHidden/>
+          </w:rPr>
+          <w:t>10</w:t>
+        </w:r>
+        <w:r>
+          <w:rPr>
+            <w:noProof/>
+            <w:webHidden/>
+          </w:rPr>
+          <w:fldChar w:fldCharType="end"/>
+        </w:r>
+      </w:hyperlink>
+    </w:p>
+    <w:p>
+      <w:pPr>
         <w:pStyle w:val="31"/>
         <w:tabs>
           <w:tab w:val="right" w:leader="dot" w:pos="10904"/>
@@ -1343,7 +1285,7 @@
           <w:lang w:eastAsia="ru-RU"/>
         </w:rPr>
       </w:pPr>
-      <w:hyperlink w:anchor="_Toc503255578" w:history="1">
+      <w:hyperlink w:anchor="_Toc503791442" w:history="1">
         <w:r>
           <w:rPr>
             <w:rStyle w:val="a4"/>
@@ -1374,7 +1316,7 @@
             <w:noProof/>
             <w:webHidden/>
           </w:rPr>
-          <w:instrText xml:space="preserve"> PAGEREF _Toc503255578 \h </w:instrText>
+          <w:instrText xml:space="preserve"> PAGEREF _Toc503791442 \h </w:instrText>
         </w:r>
         <w:r>
           <w:rPr>
@@ -1394,7 +1336,7 @@
             <w:noProof/>
             <w:webHidden/>
           </w:rPr>
-          <w:t>12</w:t>
+          <w:t>10</w:t>
         </w:r>
         <w:r>
           <w:rPr>
@@ -1421,7 +1363,7 @@
           <w:lang w:eastAsia="ru-RU"/>
         </w:rPr>
       </w:pPr>
-      <w:hyperlink w:anchor="_Toc503255579" w:history="1">
+      <w:hyperlink w:anchor="_Toc503791443" w:history="1">
         <w:r>
           <w:rPr>
             <w:rStyle w:val="a4"/>
@@ -1478,7 +1420,7 @@
             <w:noProof/>
             <w:webHidden/>
           </w:rPr>
-          <w:instrText xml:space="preserve"> PAGEREF _Toc503255579 \h </w:instrText>
+          <w:instrText xml:space="preserve"> PAGEREF _Toc503791443 \h </w:instrText>
         </w:r>
         <w:r>
           <w:rPr>
@@ -1498,7 +1440,7 @@
             <w:noProof/>
             <w:webHidden/>
           </w:rPr>
-          <w:t>13</w:t>
+          <w:t>11</w:t>
         </w:r>
         <w:r>
           <w:rPr>
@@ -1511,27 +1453,67 @@
     </w:p>
     <w:p>
       <w:pPr>
-        <w:pStyle w:val="31"/>
+        <w:pStyle w:val="21"/>
         <w:tabs>
           <w:tab w:val="right" w:leader="dot" w:pos="10904"/>
         </w:tabs>
         <w:rPr>
           <w:rFonts w:eastAsiaTheme="minorEastAsia"/>
-          <w:i w:val="0"/>
-          <w:iCs w:val="0"/>
+          <w:smallCaps w:val="0"/>
           <w:noProof/>
           <w:sz w:val="22"/>
           <w:szCs w:val="22"/>
           <w:lang w:eastAsia="ru-RU"/>
         </w:rPr>
       </w:pPr>
-      <w:hyperlink w:anchor="_Toc503255580" w:history="1">
+      <w:hyperlink w:anchor="_Toc503791444" w:history="1">
         <w:r>
           <w:rPr>
             <w:rStyle w:val="a4"/>
             <w:noProof/>
+            <w:bdr w:val="single" w:sz="6" w:space="2" w:color="EEEEEE" w:frame="1"/>
+            <w:shd w:val="clear" w:color="auto" w:fill="F7F7F7"/>
+            <w:lang w:val="en-US"/>
           </w:rPr>
-          <w:t>Фреймворки</w:t>
+          <w:t>functional</w:t>
+        </w:r>
+        <w:r>
+          <w:rPr>
+            <w:rStyle w:val="a4"/>
+            <w:noProof/>
+            <w:bdr w:val="single" w:sz="6" w:space="2" w:color="EEEEEE" w:frame="1"/>
+            <w:shd w:val="clear" w:color="auto" w:fill="F7F7F7"/>
+          </w:rPr>
+          <w:t>.</w:t>
+        </w:r>
+        <w:r>
+          <w:rPr>
+            <w:rStyle w:val="a4"/>
+            <w:noProof/>
+            <w:bdr w:val="single" w:sz="6" w:space="2" w:color="EEEEEE" w:frame="1"/>
+            <w:shd w:val="clear" w:color="auto" w:fill="F7F7F7"/>
+            <w:lang w:val="en-US"/>
+          </w:rPr>
+          <w:t>suite</w:t>
+        </w:r>
+        <w:r>
+          <w:rPr>
+            <w:rStyle w:val="a4"/>
+            <w:noProof/>
+            <w:bdr w:val="single" w:sz="6" w:space="2" w:color="EEEEEE" w:frame="1"/>
+            <w:shd w:val="clear" w:color="auto" w:fill="F7F7F7"/>
+          </w:rPr>
+          <w:t>.</w:t>
+        </w:r>
+        <w:r>
+          <w:rPr>
+            <w:rStyle w:val="a4"/>
+            <w:noProof/>
+            <w:bdr w:val="single" w:sz="6" w:space="2" w:color="EEEEEE" w:frame="1"/>
+            <w:shd w:val="clear" w:color="auto" w:fill="F7F7F7"/>
+            <w:lang w:val="en-US"/>
+          </w:rPr>
+          <w:t>yml</w:t>
         </w:r>
         <w:r>
           <w:rPr>
@@ -1552,7 +1534,7 @@
             <w:noProof/>
             <w:webHidden/>
           </w:rPr>
-          <w:instrText xml:space="preserve"> PAGEREF _Toc503255580 \h </w:instrText>
+          <w:instrText xml:space="preserve"> PAGEREF _Toc503791444 \h </w:instrText>
         </w:r>
         <w:r>
           <w:rPr>
@@ -1572,7 +1554,7 @@
             <w:noProof/>
             <w:webHidden/>
           </w:rPr>
-          <w:t>13</w:t>
+          <w:t>11</w:t>
         </w:r>
         <w:r>
           <w:rPr>
@@ -1598,83 +1580,7 @@
           <w:lang w:eastAsia="ru-RU"/>
         </w:rPr>
       </w:pPr>
-      <w:hyperlink w:anchor="_Toc503255581" w:history="1">
-        <w:r>
-          <w:rPr>
-            <w:rStyle w:val="a4"/>
-            <w:noProof/>
-            <w:bdr w:val="single" w:sz="6" w:space="2" w:color="EEEEEE" w:frame="1"/>
-            <w:shd w:val="clear" w:color="auto" w:fill="F7F7F7"/>
-            <w:lang w:val="en-US"/>
-          </w:rPr>
-          <w:t>functional.suite.yml</w:t>
-        </w:r>
-        <w:r>
-          <w:rPr>
-            <w:noProof/>
-            <w:webHidden/>
-          </w:rPr>
-          <w:tab/>
-        </w:r>
-        <w:r>
-          <w:rPr>
-            <w:noProof/>
-            <w:webHidden/>
-          </w:rPr>
-          <w:fldChar w:fldCharType="begin"/>
-        </w:r>
-        <w:r>
-          <w:rPr>
-            <w:noProof/>
-            <w:webHidden/>
-          </w:rPr>
-          <w:instrText xml:space="preserve"> PAGEREF _Toc503255581 \h </w:instrText>
-        </w:r>
-        <w:r>
-          <w:rPr>
-            <w:noProof/>
-            <w:webHidden/>
-          </w:rPr>
-        </w:r>
-        <w:r>
-          <w:rPr>
-            <w:noProof/>
-            <w:webHidden/>
-          </w:rPr>
-          <w:fldChar w:fldCharType="separate"/>
-        </w:r>
-        <w:r>
-          <w:rPr>
-            <w:noProof/>
-            <w:webHidden/>
-          </w:rPr>
-          <w:t>15</w:t>
-        </w:r>
-        <w:r>
-          <w:rPr>
-            <w:noProof/>
-            <w:webHidden/>
-          </w:rPr>
-          <w:fldChar w:fldCharType="end"/>
-        </w:r>
-      </w:hyperlink>
-    </w:p>
-    <w:p>
-      <w:pPr>
-        <w:pStyle w:val="21"/>
-        <w:tabs>
-          <w:tab w:val="right" w:leader="dot" w:pos="10904"/>
-        </w:tabs>
-        <w:rPr>
-          <w:rFonts w:eastAsiaTheme="minorEastAsia"/>
-          <w:smallCaps w:val="0"/>
-          <w:noProof/>
-          <w:sz w:val="22"/>
-          <w:szCs w:val="22"/>
-          <w:lang w:eastAsia="ru-RU"/>
-        </w:rPr>
-      </w:pPr>
-      <w:hyperlink w:anchor="_Toc503255582" w:history="1">
+      <w:hyperlink w:anchor="_Toc503791445" w:history="1">
         <w:r>
           <w:rPr>
             <w:rStyle w:val="a4"/>
@@ -1704,7 +1610,7 @@
             <w:noProof/>
             <w:webHidden/>
           </w:rPr>
-          <w:instrText xml:space="preserve"> PAGEREF _Toc503255582 \h </w:instrText>
+          <w:instrText xml:space="preserve"> PAGEREF _Toc503791445 \h </w:instrText>
         </w:r>
         <w:r>
           <w:rPr>
@@ -1724,7 +1630,7 @@
             <w:noProof/>
             <w:webHidden/>
           </w:rPr>
-          <w:t>15</w:t>
+          <w:t>12</w:t>
         </w:r>
         <w:r>
           <w:rPr>
@@ -1737,387 +1643,6 @@
     </w:p>
     <w:p>
       <w:pPr>
-        <w:pStyle w:val="21"/>
-        <w:tabs>
-          <w:tab w:val="right" w:leader="dot" w:pos="10904"/>
-        </w:tabs>
-        <w:rPr>
-          <w:rFonts w:eastAsiaTheme="minorEastAsia"/>
-          <w:smallCaps w:val="0"/>
-          <w:noProof/>
-          <w:sz w:val="22"/>
-          <w:szCs w:val="22"/>
-          <w:lang w:eastAsia="ru-RU"/>
-        </w:rPr>
-      </w:pPr>
-      <w:hyperlink w:anchor="_Toc503255583" w:history="1">
-        <w:r>
-          <w:rPr>
-            <w:rStyle w:val="a4"/>
-            <w:rFonts w:cs="Helvetica"/>
-            <w:noProof/>
-          </w:rPr>
-          <w:t>Модули и помощники</w:t>
-        </w:r>
-        <w:r>
-          <w:rPr>
-            <w:noProof/>
-            <w:webHidden/>
-          </w:rPr>
-          <w:tab/>
-        </w:r>
-        <w:r>
-          <w:rPr>
-            <w:noProof/>
-            <w:webHidden/>
-          </w:rPr>
-          <w:fldChar w:fldCharType="begin"/>
-        </w:r>
-        <w:r>
-          <w:rPr>
-            <w:noProof/>
-            <w:webHidden/>
-          </w:rPr>
-          <w:instrText xml:space="preserve"> PAGEREF _Toc503255583 \h </w:instrText>
-        </w:r>
-        <w:r>
-          <w:rPr>
-            <w:noProof/>
-            <w:webHidden/>
-          </w:rPr>
-        </w:r>
-        <w:r>
-          <w:rPr>
-            <w:noProof/>
-            <w:webHidden/>
-          </w:rPr>
-          <w:fldChar w:fldCharType="separate"/>
-        </w:r>
-        <w:r>
-          <w:rPr>
-            <w:noProof/>
-            <w:webHidden/>
-          </w:rPr>
-          <w:t>16</w:t>
-        </w:r>
-        <w:r>
-          <w:rPr>
-            <w:noProof/>
-            <w:webHidden/>
-          </w:rPr>
-          <w:fldChar w:fldCharType="end"/>
-        </w:r>
-      </w:hyperlink>
-    </w:p>
-    <w:p>
-      <w:pPr>
-        <w:pStyle w:val="31"/>
-        <w:tabs>
-          <w:tab w:val="right" w:leader="dot" w:pos="10904"/>
-        </w:tabs>
-        <w:rPr>
-          <w:rFonts w:eastAsiaTheme="minorEastAsia"/>
-          <w:i w:val="0"/>
-          <w:iCs w:val="0"/>
-          <w:noProof/>
-          <w:sz w:val="22"/>
-          <w:szCs w:val="22"/>
-          <w:lang w:eastAsia="ru-RU"/>
-        </w:rPr>
-      </w:pPr>
-      <w:hyperlink w:anchor="_Toc503255584" w:history="1">
-        <w:r>
-          <w:rPr>
-            <w:rStyle w:val="a4"/>
-            <w:rFonts w:cs="Helvetica"/>
-            <w:noProof/>
-          </w:rPr>
-          <w:t>Стандартные модули</w:t>
-        </w:r>
-        <w:r>
-          <w:rPr>
-            <w:noProof/>
-            <w:webHidden/>
-          </w:rPr>
-          <w:tab/>
-        </w:r>
-        <w:r>
-          <w:rPr>
-            <w:noProof/>
-            <w:webHidden/>
-          </w:rPr>
-          <w:fldChar w:fldCharType="begin"/>
-        </w:r>
-        <w:r>
-          <w:rPr>
-            <w:noProof/>
-            <w:webHidden/>
-          </w:rPr>
-          <w:instrText xml:space="preserve"> PAGEREF _Toc503255584 \h </w:instrText>
-        </w:r>
-        <w:r>
-          <w:rPr>
-            <w:noProof/>
-            <w:webHidden/>
-          </w:rPr>
-        </w:r>
-        <w:r>
-          <w:rPr>
-            <w:noProof/>
-            <w:webHidden/>
-          </w:rPr>
-          <w:fldChar w:fldCharType="separate"/>
-        </w:r>
-        <w:r>
-          <w:rPr>
-            <w:noProof/>
-            <w:webHidden/>
-          </w:rPr>
-          <w:t>17</w:t>
-        </w:r>
-        <w:r>
-          <w:rPr>
-            <w:noProof/>
-            <w:webHidden/>
-          </w:rPr>
-          <w:fldChar w:fldCharType="end"/>
-        </w:r>
-      </w:hyperlink>
-    </w:p>
-    <w:p>
-      <w:pPr>
-        <w:pStyle w:val="31"/>
-        <w:tabs>
-          <w:tab w:val="right" w:leader="dot" w:pos="10904"/>
-        </w:tabs>
-        <w:rPr>
-          <w:rFonts w:eastAsiaTheme="minorEastAsia"/>
-          <w:i w:val="0"/>
-          <w:iCs w:val="0"/>
-          <w:noProof/>
-          <w:sz w:val="22"/>
-          <w:szCs w:val="22"/>
-          <w:lang w:eastAsia="ru-RU"/>
-        </w:rPr>
-      </w:pPr>
-      <w:hyperlink w:anchor="_Toc503255585" w:history="1">
-        <w:r>
-          <w:rPr>
-            <w:rStyle w:val="a4"/>
-            <w:rFonts w:ascii="Helvetica" w:hAnsi="Helvetica" w:cs="Helvetica"/>
-            <w:noProof/>
-          </w:rPr>
-          <w:t>https://github.com/Codeception/Codeception/tree/master/docs/modules</w:t>
-        </w:r>
-        <w:r>
-          <w:rPr>
-            <w:noProof/>
-            <w:webHidden/>
-          </w:rPr>
-          <w:tab/>
-        </w:r>
-        <w:r>
-          <w:rPr>
-            <w:noProof/>
-            <w:webHidden/>
-          </w:rPr>
-          <w:fldChar w:fldCharType="begin"/>
-        </w:r>
-        <w:r>
-          <w:rPr>
-            <w:noProof/>
-            <w:webHidden/>
-          </w:rPr>
-          <w:instrText xml:space="preserve"> PAGEREF _Toc503255585 \h </w:instrText>
-        </w:r>
-        <w:r>
-          <w:rPr>
-            <w:noProof/>
-            <w:webHidden/>
-          </w:rPr>
-        </w:r>
-        <w:r>
-          <w:rPr>
-            <w:noProof/>
-            <w:webHidden/>
-          </w:rPr>
-          <w:fldChar w:fldCharType="separate"/>
-        </w:r>
-        <w:r>
-          <w:rPr>
-            <w:noProof/>
-            <w:webHidden/>
-          </w:rPr>
-          <w:t>17</w:t>
-        </w:r>
-        <w:r>
-          <w:rPr>
-            <w:noProof/>
-            <w:webHidden/>
-          </w:rPr>
-          <w:fldChar w:fldCharType="end"/>
-        </w:r>
-      </w:hyperlink>
-    </w:p>
-    <w:p>
-      <w:pPr>
-        <w:pStyle w:val="31"/>
-        <w:tabs>
-          <w:tab w:val="right" w:leader="dot" w:pos="10904"/>
-        </w:tabs>
-        <w:rPr>
-          <w:rFonts w:eastAsiaTheme="minorEastAsia"/>
-          <w:i w:val="0"/>
-          <w:iCs w:val="0"/>
-          <w:noProof/>
-          <w:sz w:val="22"/>
-          <w:szCs w:val="22"/>
-          <w:lang w:eastAsia="ru-RU"/>
-        </w:rPr>
-      </w:pPr>
-      <w:hyperlink w:anchor="_Toc503255586" w:history="1">
-        <w:r>
-          <w:rPr>
-            <w:rStyle w:val="a4"/>
-            <w:rFonts w:cs="Helvetica"/>
-            <w:noProof/>
-          </w:rPr>
-          <w:t>Помощники</w:t>
-        </w:r>
-        <w:r>
-          <w:rPr>
-            <w:noProof/>
-            <w:webHidden/>
-          </w:rPr>
-          <w:tab/>
-        </w:r>
-        <w:r>
-          <w:rPr>
-            <w:noProof/>
-            <w:webHidden/>
-          </w:rPr>
-          <w:fldChar w:fldCharType="begin"/>
-        </w:r>
-        <w:r>
-          <w:rPr>
-            <w:noProof/>
-            <w:webHidden/>
-          </w:rPr>
-          <w:instrText xml:space="preserve"> PAGEREF _Toc503255586 \h </w:instrText>
-        </w:r>
-        <w:r>
-          <w:rPr>
-            <w:noProof/>
-            <w:webHidden/>
-          </w:rPr>
-        </w:r>
-        <w:r>
-          <w:rPr>
-            <w:noProof/>
-            <w:webHidden/>
-          </w:rPr>
-          <w:fldChar w:fldCharType="separate"/>
-        </w:r>
-        <w:r>
-          <w:rPr>
-            <w:noProof/>
-            <w:webHidden/>
-          </w:rPr>
-          <w:t>17</w:t>
-        </w:r>
-        <w:r>
-          <w:rPr>
-            <w:noProof/>
-            <w:webHidden/>
-          </w:rPr>
-          <w:fldChar w:fldCharType="end"/>
-        </w:r>
-      </w:hyperlink>
-    </w:p>
-    <w:p>
-      <w:pPr>
-        <w:pStyle w:val="31"/>
-        <w:tabs>
-          <w:tab w:val="right" w:leader="dot" w:pos="10904"/>
-        </w:tabs>
-        <w:rPr>
-          <w:rFonts w:eastAsiaTheme="minorEastAsia"/>
-          <w:i w:val="0"/>
-          <w:iCs w:val="0"/>
-          <w:noProof/>
-          <w:sz w:val="22"/>
-          <w:szCs w:val="22"/>
-          <w:lang w:eastAsia="ru-RU"/>
-        </w:rPr>
-      </w:pPr>
-      <w:hyperlink w:anchor="_Toc503255587" w:history="1">
-        <w:r>
-          <w:rPr>
-            <w:rStyle w:val="a4"/>
-            <w:noProof/>
-          </w:rPr>
-          <w:t xml:space="preserve">МОДУЛЬ </w:t>
-        </w:r>
-        <w:r>
-          <w:rPr>
-            <w:rStyle w:val="a4"/>
-            <w:noProof/>
-            <w:lang w:val="en-US"/>
-          </w:rPr>
-          <w:t>DB</w:t>
-        </w:r>
-        <w:r>
-          <w:rPr>
-            <w:noProof/>
-            <w:webHidden/>
-          </w:rPr>
-          <w:tab/>
-        </w:r>
-        <w:r>
-          <w:rPr>
-            <w:noProof/>
-            <w:webHidden/>
-          </w:rPr>
-          <w:fldChar w:fldCharType="begin"/>
-        </w:r>
-        <w:r>
-          <w:rPr>
-            <w:noProof/>
-            <w:webHidden/>
-          </w:rPr>
-          <w:instrText xml:space="preserve"> PAGEREF _Toc503255587 \h </w:instrText>
-        </w:r>
-        <w:r>
-          <w:rPr>
-            <w:noProof/>
-            <w:webHidden/>
-          </w:rPr>
-        </w:r>
-        <w:r>
-          <w:rPr>
-            <w:noProof/>
-            <w:webHidden/>
-          </w:rPr>
-          <w:fldChar w:fldCharType="separate"/>
-        </w:r>
-        <w:r>
-          <w:rPr>
-            <w:noProof/>
-            <w:webHidden/>
-          </w:rPr>
-          <w:t>21</w:t>
-        </w:r>
-        <w:r>
-          <w:rPr>
-            <w:noProof/>
-            <w:webHidden/>
-          </w:rPr>
-          <w:fldChar w:fldCharType="end"/>
-        </w:r>
-      </w:hyperlink>
-    </w:p>
-    <w:p>
-      <w:pPr>
         <w:pStyle w:val="1"/>
       </w:pPr>
       <w:r>
@@ -2128,7 +1653,7 @@
       <w:pPr>
         <w:pStyle w:val="1"/>
       </w:pPr>
-      <w:bookmarkStart w:id="1" w:name="_Toc503255561"/>
+      <w:bookmarkStart w:id="1" w:name="_Toc503791426"/>
       <w:r>
         <w:t>Установка Codeception</w:t>
       </w:r>
@@ -2142,7 +1667,7 @@
       <w:pPr>
         <w:pStyle w:val="2"/>
       </w:pPr>
-      <w:bookmarkStart w:id="2" w:name="_Toc503255562"/>
+      <w:bookmarkStart w:id="2" w:name="_Toc503791427"/>
       <w:r>
         <w:t>Первый вариант</w:t>
       </w:r>
@@ -2164,7 +1689,7 @@
       <w:pPr>
         <w:pStyle w:val="3"/>
       </w:pPr>
-      <w:bookmarkStart w:id="3" w:name="_Toc503255563"/>
+      <w:bookmarkStart w:id="3" w:name="_Toc503791428"/>
       <w:r>
         <w:t>Глобальная установка.</w:t>
       </w:r>
@@ -2248,7 +1773,6 @@
         </w:rPr>
       </w:pPr>
       <w:r>
-        <w:lastRenderedPageBreak/>
         <w:t>codecept</w:t>
       </w:r>
     </w:p>
@@ -2370,6 +1894,7 @@
         </w:rPr>
       </w:pPr>
       <w:r>
+        <w:lastRenderedPageBreak/>
         <w:t>в</w:t>
       </w:r>
       <w:r>
@@ -2907,7 +2432,7 @@
           <w:color w:val="auto"/>
         </w:rPr>
       </w:pPr>
-      <w:bookmarkStart w:id="4" w:name="_Toc503255564"/>
+      <w:bookmarkStart w:id="4" w:name="_Toc503791429"/>
       <w:r>
         <w:rPr>
           <w:rStyle w:val="a3"/>
@@ -3394,7 +2919,6 @@
         </w:rPr>
       </w:pPr>
       <w:r>
-        <w:lastRenderedPageBreak/>
         <w:t>codecept</w:t>
       </w:r>
     </w:p>
@@ -3511,6 +3035,7 @@
         <w:ind w:left="360"/>
       </w:pPr>
       <w:r>
+        <w:lastRenderedPageBreak/>
         <w:t>вывести описание доступных консольных команд</w:t>
       </w:r>
     </w:p>
@@ -3559,7 +3084,7 @@
       <w:pPr>
         <w:pStyle w:val="2"/>
       </w:pPr>
-      <w:bookmarkStart w:id="5" w:name="_Toc503255565"/>
+      <w:bookmarkStart w:id="5" w:name="_Toc503791430"/>
       <w:r>
         <w:rPr>
           <w:rFonts w:eastAsiaTheme="minorHAnsi"/>
@@ -3702,7 +3227,7 @@
       <w:pPr>
         <w:pStyle w:val="2"/>
       </w:pPr>
-      <w:bookmarkStart w:id="6" w:name="_Toc503255566"/>
+      <w:bookmarkStart w:id="6" w:name="_Toc503791431"/>
       <w:r>
         <w:t>Третий</w:t>
       </w:r>
@@ -3841,7 +3366,7 @@
       <w:pPr>
         <w:pStyle w:val="1"/>
       </w:pPr>
-      <w:bookmarkStart w:id="7" w:name="_Toc503255567"/>
+      <w:bookmarkStart w:id="7" w:name="_Toc503791432"/>
       <w:r>
         <w:t>Установка Selenium</w:t>
       </w:r>
@@ -3904,19 +3429,15 @@
     <w:p>
       <w:pPr>
         <w:pStyle w:val="2"/>
-        <w:rPr>
-          <w:lang w:val="en-US"/>
-        </w:rPr>
-      </w:pPr>
-      <w:bookmarkStart w:id="8" w:name="_Toc503255568"/>
-      <w:r>
-        <w:lastRenderedPageBreak/>
+      </w:pPr>
+      <w:bookmarkStart w:id="8" w:name="_Toc503791433"/>
+      <w:r>
         <w:t>Первый вариант</w:t>
       </w:r>
+      <w:bookmarkEnd w:id="8"/>
       <w:r>
         <w:t xml:space="preserve"> </w:t>
       </w:r>
-      <w:bookmarkEnd w:id="8"/>
     </w:p>
     <w:p>
       <w:pPr>
@@ -3948,6 +3469,7 @@
         </w:rPr>
       </w:pPr>
       <w:r>
+        <w:lastRenderedPageBreak/>
         <w:br/>
       </w:r>
       <w:hyperlink r:id="rId7" w:history="1">
@@ -3986,15 +3508,22 @@
           <w:color w:val="24292E"/>
           <w:sz w:val="24"/>
           <w:szCs w:val="24"/>
+          <w:lang w:val="en-US" w:eastAsia="ru-RU"/>
+        </w:rPr>
+      </w:pPr>
+      <w:r>
+        <w:rPr>
+          <w:rFonts w:eastAsia="Times New Roman" w:cstheme="minorHAnsi"/>
           <w:lang w:eastAsia="ru-RU"/>
         </w:rPr>
-      </w:pPr>
-      <w:r>
-        <w:rPr>
-          <w:rFonts w:eastAsia="Times New Roman" w:cstheme="minorHAnsi"/>
-          <w:lang w:eastAsia="ru-RU"/>
-        </w:rPr>
-        <w:t xml:space="preserve">Создать </w:t>
+        <w:t>Создать</w:t>
+      </w:r>
+      <w:r>
+        <w:rPr>
+          <w:rFonts w:eastAsia="Times New Roman" w:cstheme="minorHAnsi"/>
+          <w:lang w:val="en-US" w:eastAsia="ru-RU"/>
+        </w:rPr>
+        <w:t xml:space="preserve"> </w:t>
       </w:r>
       <w:r>
         <w:rPr>
@@ -4002,7 +3531,7 @@
           <w:color w:val="24292E"/>
           <w:sz w:val="24"/>
           <w:szCs w:val="24"/>
-          <w:lang w:eastAsia="ru-RU"/>
+          <w:lang w:val="en-US" w:eastAsia="ru-RU"/>
         </w:rPr>
         <w:t xml:space="preserve"> start-server.bat</w:t>
       </w:r>
@@ -4097,19 +3626,7 @@
           <w:rPr>
             <w:rStyle w:val="a4"/>
           </w:rPr>
-          <w:t>https://github.com/mozilla/geckodriver/r</w:t>
-        </w:r>
-        <w:r>
-          <w:rPr>
-            <w:rStyle w:val="a4"/>
-          </w:rPr>
-          <w:t>e</w:t>
-        </w:r>
-        <w:r>
-          <w:rPr>
-            <w:rStyle w:val="a4"/>
-          </w:rPr>
-          <w:t>leases</w:t>
+          <w:t>https://github.com/mozilla/geckodriver/releases</w:t>
         </w:r>
       </w:hyperlink>
       <w:r>
@@ -4215,9 +3732,18 @@
     <w:p>
       <w:pPr>
         <w:pStyle w:val="HTML"/>
-      </w:pPr>
-      <w:r>
-        <w:t xml:space="preserve">или </w:t>
+        <w:rPr>
+          <w:lang w:val="en-US"/>
+        </w:rPr>
+      </w:pPr>
+      <w:r>
+        <w:t>или</w:t>
+      </w:r>
+      <w:r>
+        <w:rPr>
+          <w:lang w:val="en-US"/>
+        </w:rPr>
+        <w:t xml:space="preserve"> </w:t>
       </w:r>
     </w:p>
     <w:p>
@@ -4358,7 +3884,7 @@
       <w:pPr>
         <w:pStyle w:val="2"/>
       </w:pPr>
-      <w:bookmarkStart w:id="9" w:name="_Toc503255570"/>
+      <w:bookmarkStart w:id="9" w:name="_Toc503791434"/>
       <w:r>
         <w:t>Второй</w:t>
       </w:r>
@@ -4450,7 +3976,6 @@
         </w:rPr>
       </w:pPr>
       <w:r>
-        <w:lastRenderedPageBreak/>
         <w:t xml:space="preserve">вы установите сервер </w:t>
       </w:r>
       <w:r>
@@ -4499,8 +4024,6 @@
         </w:rPr>
         <w:t>User</w:t>
       </w:r>
-      <w:bookmarkStart w:id="10" w:name="_GoBack"/>
-      <w:bookmarkEnd w:id="10"/>
       <w:r>
         <w:rPr>
           <w:rStyle w:val="a7"/>
@@ -4638,7 +4161,7 @@
           <w:lang w:val="en-US"/>
         </w:rPr>
       </w:pPr>
-      <w:bookmarkStart w:id="11" w:name="_Toc503255571"/>
+      <w:bookmarkStart w:id="10" w:name="_Toc503791435"/>
       <w:r>
         <w:t>Проблемы</w:t>
       </w:r>
@@ -4672,7 +4195,7 @@
         </w:rPr>
         <w:t>Selenium</w:t>
       </w:r>
-      <w:bookmarkEnd w:id="11"/>
+      <w:bookmarkEnd w:id="10"/>
     </w:p>
     <w:p>
       <w:pPr>
@@ -5145,11 +4668,7 @@
       </w:r>
       <w:r>
         <w:br/>
-        <w:t xml:space="preserve">Для устранения данной ошибки нужно обновить (или подобрать) версию Firefox с которой работает скаченный </w:t>
-      </w:r>
-      <w:r>
-        <w:lastRenderedPageBreak/>
-        <w:t>модуль Selenium. Например с selenium-server-standalone-2.53.1.jar будет работать с Firefox 47.0.1</w:t>
+        <w:t>Для устранения данной ошибки нужно обновить (или подобрать) версию Firefox с которой работает скаченный модуль Selenium. Например с selenium-server-standalone-2.53.1.jar будет работать с Firefox 47.0.1</w:t>
       </w:r>
       <w:r>
         <w:br/>
@@ -5185,6 +4704,7 @@
           <w:rStyle w:val="a7"/>
           <w:color w:val="C0504D"/>
         </w:rPr>
+        <w:lastRenderedPageBreak/>
         <w:t>Build info: version: '3.0.0', revision: '350cf60', time: '2016-10-13 10:48:16 -0700'</w:t>
       </w:r>
       <w:r>
@@ -5618,45 +5138,47 @@
           <w:sz w:val="21"/>
           <w:szCs w:val="21"/>
         </w:rPr>
+        <w:t>Классы "парней" не пишутся, они генерируются следующей командой после изменения конфигурационных файлов:</w:t>
+      </w:r>
+    </w:p>
+    <w:p/>
+    <w:p>
+      <w:pPr>
+        <w:pStyle w:val="a8"/>
+        <w:rPr>
+          <w:lang w:val="ru-RU"/>
+        </w:rPr>
+      </w:pPr>
+      <w:r>
+        <w:t>codecept</w:t>
+      </w:r>
+      <w:r>
+        <w:rPr>
+          <w:lang w:val="ru-RU"/>
+        </w:rPr>
+        <w:t xml:space="preserve"> </w:t>
+      </w:r>
+      <w:r>
+        <w:t>build</w:t>
+      </w:r>
+    </w:p>
+    <w:p>
+      <w:pPr>
+        <w:pStyle w:val="a8"/>
+        <w:rPr>
+          <w:lang w:val="ru-RU"/>
+        </w:rPr>
+      </w:pPr>
+    </w:p>
+    <w:p>
+      <w:r>
+        <w:t xml:space="preserve">это сгенерирует трейты с методами для тестирования из модулей Codeception которые появится в папке tests\_support\_generated. </w:t>
+      </w:r>
+      <w:r>
+        <w:br/>
+      </w:r>
+      <w:r>
         <w:lastRenderedPageBreak/>
-        <w:t>Классы "парней" не пишутся, они генерируются следующей командой после изменения конфигурационных файлов:</w:t>
-      </w:r>
-    </w:p>
-    <w:p/>
-    <w:p>
-      <w:pPr>
-        <w:pStyle w:val="a8"/>
-        <w:rPr>
-          <w:lang w:val="ru-RU"/>
-        </w:rPr>
-      </w:pPr>
-      <w:r>
-        <w:t>codecept</w:t>
-      </w:r>
-      <w:r>
-        <w:rPr>
-          <w:lang w:val="ru-RU"/>
-        </w:rPr>
-        <w:t xml:space="preserve"> </w:t>
-      </w:r>
-      <w:r>
-        <w:t>build</w:t>
-      </w:r>
-    </w:p>
-    <w:p>
-      <w:pPr>
-        <w:pStyle w:val="a8"/>
-        <w:rPr>
-          <w:lang w:val="ru-RU"/>
-        </w:rPr>
-      </w:pPr>
-    </w:p>
-    <w:p>
-      <w:r>
-        <w:t xml:space="preserve">это сгенерирует трейты с методами для тестирования из модулей Codeception которые появится в папке tests\_support\_generated. </w:t>
-      </w:r>
-      <w:r>
-        <w:br/>
         <w:t>При этом в информации, которая будет выведена в консоль после выполнения команды, можно увидеть кол-во добавленных методов и подключенных модулей для каждого типа теста:</w:t>
       </w:r>
       <w:r>
@@ -5757,13 +5279,12 @@
       <w:pPr>
         <w:pStyle w:val="1"/>
       </w:pPr>
-      <w:bookmarkStart w:id="12" w:name="_Toc503255576"/>
-      <w:bookmarkStart w:id="13" w:name="_Toc455402321"/>
-      <w:bookmarkStart w:id="14" w:name="_Toc503255572"/>
+      <w:bookmarkStart w:id="11" w:name="_Toc455402321"/>
+      <w:bookmarkStart w:id="12" w:name="_Toc503791436"/>
       <w:r>
         <w:t>Инициализация окружения для тестирования</w:t>
       </w:r>
-      <w:bookmarkEnd w:id="13"/>
+      <w:bookmarkEnd w:id="11"/>
       <w:r>
         <w:t xml:space="preserve"> </w:t>
       </w:r>
@@ -5773,7 +5294,7 @@
         </w:rPr>
         <w:t>Codecept</w:t>
       </w:r>
-      <w:bookmarkEnd w:id="14"/>
+      <w:bookmarkEnd w:id="12"/>
     </w:p>
     <w:p>
       <w:pPr>
@@ -5842,8 +5363,8 @@
           <w:szCs w:val="22"/>
         </w:rPr>
       </w:pPr>
-      <w:bookmarkStart w:id="15" w:name="_Toc455402322"/>
-      <w:bookmarkStart w:id="16" w:name="_Toc503255573"/>
+      <w:bookmarkStart w:id="13" w:name="_Toc455402322"/>
+      <w:bookmarkStart w:id="14" w:name="_Toc503791437"/>
       <w:r>
         <w:rPr>
           <w:rFonts w:asciiTheme="minorHAnsi" w:hAnsiTheme="minorHAnsi" w:cstheme="minorHAnsi"/>
@@ -5852,8 +5373,8 @@
         </w:rPr>
         <w:t>Файловая структура</w:t>
       </w:r>
-      <w:bookmarkEnd w:id="15"/>
-      <w:bookmarkEnd w:id="16"/>
+      <w:bookmarkEnd w:id="13"/>
+      <w:bookmarkEnd w:id="14"/>
     </w:p>
     <w:p>
       <w:pPr>
@@ -7243,16 +6764,17 @@
       <w:pPr>
         <w:pStyle w:val="2"/>
       </w:pPr>
+      <w:bookmarkStart w:id="15" w:name="_Toc503791438"/>
       <w:r>
         <w:t>_</w:t>
       </w:r>
       <w:r>
         <w:t>Bootstrap</w:t>
       </w:r>
-      <w:bookmarkEnd w:id="12"/>
       <w:r>
         <w:t xml:space="preserve"> файлы</w:t>
       </w:r>
+      <w:bookmarkEnd w:id="15"/>
     </w:p>
     <w:p>
       <w:pPr>
@@ -7323,6 +6845,7 @@
     </w:p>
     <w:p>
       <w:r>
+        <w:lastRenderedPageBreak/>
         <w:t xml:space="preserve">В папке </w:t>
       </w:r>
       <w:r>
@@ -9091,11 +8614,11 @@
           <w:bCs/>
         </w:rPr>
       </w:pPr>
-      <w:bookmarkStart w:id="17" w:name="_Toc503255575"/>
+      <w:bookmarkStart w:id="16" w:name="_Toc503791439"/>
       <w:r>
         <w:t>Пространства имен</w:t>
       </w:r>
-      <w:bookmarkEnd w:id="17"/>
+      <w:bookmarkEnd w:id="16"/>
     </w:p>
     <w:p>
       <w:pPr>
@@ -10064,6 +9587,7 @@
           <w:rFonts w:ascii="Consolas" w:hAnsi="Consolas" w:cs="Consolas"/>
           <w:color w:val="333333"/>
         </w:rPr>
+        <w:lastRenderedPageBreak/>
         <w:t>$</w:t>
       </w:r>
       <w:r>
@@ -10425,7 +9949,7 @@
           <w:lang w:eastAsia="ru-RU"/>
         </w:rPr>
       </w:pPr>
-      <w:bookmarkStart w:id="18" w:name="_Toc503255577"/>
+      <w:bookmarkStart w:id="17" w:name="_Toc503791440"/>
       <w:r>
         <w:rPr>
           <w:rStyle w:val="20"/>
@@ -10447,7 +9971,7 @@
         </w:rPr>
         <w:t>:</w:t>
       </w:r>
-      <w:bookmarkEnd w:id="18"/>
+      <w:bookmarkEnd w:id="17"/>
     </w:p>
     <w:p>
       <w:r>
@@ -10737,7 +10261,6 @@
           <w:rFonts w:eastAsia="Times New Roman" w:cstheme="minorHAnsi"/>
           <w:lang w:val="en-US" w:eastAsia="ru-RU"/>
         </w:rPr>
-        <w:lastRenderedPageBreak/>
         <w:t xml:space="preserve">│   </w:t>
       </w:r>
       <w:r>
@@ -11141,12 +10664,52 @@
     <w:p>
       <w:pPr>
         <w:pStyle w:val="2"/>
-      </w:pPr>
-      <w:bookmarkStart w:id="19" w:name="_Toc503255574"/>
-      <w:r>
-        <w:t>Один загрузчик для нескольких приложений</w:t>
-      </w:r>
-      <w:bookmarkEnd w:id="19"/>
+        <w:rPr>
+          <w:lang w:val="en-US"/>
+        </w:rPr>
+      </w:pPr>
+      <w:bookmarkStart w:id="18" w:name="_Toc503791441"/>
+      <w:r>
+        <w:lastRenderedPageBreak/>
+        <w:t>Один</w:t>
+      </w:r>
+      <w:r>
+        <w:rPr>
+          <w:lang w:val="en-US"/>
+        </w:rPr>
+        <w:t xml:space="preserve"> </w:t>
+      </w:r>
+      <w:r>
+        <w:t>загрузчик</w:t>
+      </w:r>
+      <w:r>
+        <w:rPr>
+          <w:lang w:val="en-US"/>
+        </w:rPr>
+        <w:t xml:space="preserve"> </w:t>
+      </w:r>
+      <w:r>
+        <w:t>для</w:t>
+      </w:r>
+      <w:r>
+        <w:rPr>
+          <w:lang w:val="en-US"/>
+        </w:rPr>
+        <w:t xml:space="preserve"> </w:t>
+      </w:r>
+      <w:r>
+        <w:t>нескольких</w:t>
+      </w:r>
+      <w:r>
+        <w:rPr>
+          <w:lang w:val="en-US"/>
+        </w:rPr>
+        <w:t xml:space="preserve"> </w:t>
+      </w:r>
+      <w:r>
+        <w:t>приложений</w:t>
+      </w:r>
+      <w:bookmarkEnd w:id="18"/>
     </w:p>
     <w:p>
       <w:pPr>
@@ -11480,10 +11043,9 @@
         <w:pStyle w:val="3"/>
         <w:rPr>
           <w:rFonts w:eastAsia="Times New Roman"/>
-          <w:lang w:val="en-US"/>
-        </w:rPr>
-      </w:pPr>
-      <w:bookmarkStart w:id="20" w:name="_Toc503255578"/>
+        </w:rPr>
+      </w:pPr>
+      <w:bookmarkStart w:id="19" w:name="_Toc503791442"/>
       <w:r>
         <w:rPr>
           <w:rFonts w:eastAsia="Times New Roman"/>
@@ -11498,7 +11060,6 @@
           <w:rFonts w:eastAsia="Times New Roman"/>
           <w:bdr w:val="single" w:sz="6" w:space="2" w:color="EEEEEE" w:frame="1"/>
           <w:shd w:val="clear" w:color="auto" w:fill="F7F7F7"/>
-          <w:lang w:val="en-US"/>
         </w:rPr>
         <w:t>.</w:t>
       </w:r>
@@ -11511,7 +11072,7 @@
         </w:rPr>
         <w:t>yml</w:t>
       </w:r>
-      <w:bookmarkEnd w:id="20"/>
+      <w:bookmarkEnd w:id="19"/>
     </w:p>
     <w:p>
       <w:pPr>
@@ -11994,386 +11555,386 @@
         <w:pStyle w:val="a8"/>
       </w:pPr>
       <w:r>
+        <w:t xml:space="preserve">            - ../messages/*</w:t>
+      </w:r>
+    </w:p>
+    <w:p>
+      <w:pPr>
+        <w:pStyle w:val="a8"/>
+      </w:pPr>
+      <w:r>
+        <w:t xml:space="preserve">            - ../vendor/*</w:t>
+      </w:r>
+    </w:p>
+    <w:p>
+      <w:pPr>
+        <w:pStyle w:val="a8"/>
+      </w:pPr>
+      <w:r>
+        <w:t xml:space="preserve">            - ../web/*</w:t>
+      </w:r>
+    </w:p>
+    <w:p>
+      <w:pPr>
+        <w:pStyle w:val="a8"/>
+      </w:pPr>
+      <w:r>
+        <w:t xml:space="preserve">            - ../tests/*</w:t>
+      </w:r>
+    </w:p>
+    <w:p>
+      <w:pPr>
+        <w:pStyle w:val="a8"/>
+      </w:pPr>
+      <w:r>
+        <w:t>paths:</w:t>
+      </w:r>
+    </w:p>
+    <w:p>
+      <w:pPr>
+        <w:pStyle w:val="a8"/>
+      </w:pPr>
+      <w:r>
+        <w:t xml:space="preserve">    </w:t>
+      </w:r>
+      <w:r>
+        <w:t xml:space="preserve"> </w:t>
+      </w:r>
+      <w:r>
+        <w:t xml:space="preserve"># </w:t>
+      </w:r>
+      <w:r>
+        <w:rPr>
+          <w:lang w:val="ru-RU"/>
+        </w:rPr>
+        <w:t>где</w:t>
+      </w:r>
+      <w:r>
+        <w:t xml:space="preserve"> </w:t>
+      </w:r>
+      <w:r>
+        <w:rPr>
+          <w:lang w:val="ru-RU"/>
+        </w:rPr>
+        <w:t>хранятся</w:t>
+      </w:r>
+      <w:r>
+        <w:t xml:space="preserve"> </w:t>
+      </w:r>
+      <w:r>
+        <w:rPr>
+          <w:lang w:val="ru-RU"/>
+        </w:rPr>
+        <w:t>модули</w:t>
+      </w:r>
+    </w:p>
+    <w:p>
+      <w:pPr>
+        <w:pStyle w:val="a8"/>
+        <w:rPr>
+          <w:lang w:val="ru-RU"/>
+        </w:rPr>
+      </w:pPr>
+      <w:r>
+        <w:t xml:space="preserve">    tests</w:t>
+      </w:r>
+      <w:r>
+        <w:rPr>
+          <w:lang w:val="ru-RU"/>
+        </w:rPr>
+        <w:t xml:space="preserve">: </w:t>
+      </w:r>
+      <w:r>
+        <w:t>codeception</w:t>
+      </w:r>
+    </w:p>
+    <w:p>
+      <w:pPr>
+        <w:pStyle w:val="a8"/>
+        <w:rPr>
+          <w:lang w:val="ru-RU"/>
+        </w:rPr>
+      </w:pPr>
+      <w:r>
+        <w:rPr>
+          <w:lang w:val="ru-RU"/>
+        </w:rPr>
+        <w:t xml:space="preserve">    </w:t>
+      </w:r>
+      <w:r>
+        <w:rPr>
+          <w:lang w:val="ru-RU"/>
+        </w:rPr>
+        <w:t xml:space="preserve"> </w:t>
+      </w:r>
+      <w:r>
+        <w:rPr>
+          <w:lang w:val="ru-RU"/>
+        </w:rPr>
+        <w:t>#</w:t>
+      </w:r>
+      <w:r>
+        <w:rPr>
+          <w:lang w:val="ru-RU"/>
+        </w:rPr>
+        <w:t xml:space="preserve"> там</w:t>
+      </w:r>
+      <w:r>
+        <w:rPr>
+          <w:lang w:val="ru-RU"/>
+        </w:rPr>
+        <w:t xml:space="preserve"> </w:t>
+      </w:r>
+      <w:r>
+        <w:rPr>
+          <w:lang w:val="ru-RU"/>
+        </w:rPr>
+        <w:t>будут записаны</w:t>
+      </w:r>
+      <w:r>
+        <w:rPr>
+          <w:lang w:val="ru-RU"/>
+        </w:rPr>
+        <w:t xml:space="preserve"> </w:t>
+      </w:r>
+      <w:r>
+        <w:rPr>
+          <w:lang w:val="ru-RU"/>
+        </w:rPr>
+        <w:t>журналы и выходные данные отладки</w:t>
+      </w:r>
+    </w:p>
+    <w:p>
+      <w:pPr>
+        <w:pStyle w:val="a8"/>
+        <w:rPr>
+          <w:lang w:val="ru-RU"/>
+        </w:rPr>
+      </w:pPr>
+      <w:r>
+        <w:rPr>
+          <w:lang w:val="ru-RU"/>
+        </w:rPr>
+        <w:t xml:space="preserve">    </w:t>
+      </w:r>
+      <w:r>
+        <w:t>log</w:t>
+      </w:r>
+      <w:r>
+        <w:rPr>
+          <w:lang w:val="ru-RU"/>
+        </w:rPr>
+        <w:t xml:space="preserve">: </w:t>
+      </w:r>
+      <w:r>
+        <w:t>codeception</w:t>
+      </w:r>
+      <w:r>
+        <w:rPr>
+          <w:lang w:val="ru-RU"/>
+        </w:rPr>
+        <w:t>/_</w:t>
+      </w:r>
+      <w:r>
+        <w:t>output</w:t>
+      </w:r>
+      <w:r>
+        <w:rPr>
+          <w:lang w:val="ru-RU"/>
+        </w:rPr>
+        <w:t xml:space="preserve">    </w:t>
+      </w:r>
+    </w:p>
+    <w:p>
+      <w:pPr>
+        <w:pStyle w:val="a8"/>
+        <w:rPr>
+          <w:lang w:val="ru-RU"/>
+        </w:rPr>
+      </w:pPr>
+      <w:r>
+        <w:rPr>
+          <w:lang w:val="ru-RU"/>
+        </w:rPr>
+        <w:t xml:space="preserve">    </w:t>
+      </w:r>
+      <w:r>
+        <w:rPr>
+          <w:lang w:val="ru-RU"/>
+        </w:rPr>
+        <w:t xml:space="preserve"># </w:t>
+      </w:r>
+      <w:r>
+        <w:rPr>
+          <w:lang w:val="ru-RU"/>
+        </w:rPr>
+        <w:t>директория для данных фикстур</w:t>
+      </w:r>
+    </w:p>
+    <w:p>
+      <w:pPr>
+        <w:pStyle w:val="a8"/>
+        <w:rPr>
+          <w:lang w:val="ru-RU"/>
+        </w:rPr>
+      </w:pPr>
+      <w:r>
+        <w:rPr>
+          <w:lang w:val="ru-RU"/>
+        </w:rPr>
+        <w:t xml:space="preserve">    </w:t>
+      </w:r>
+      <w:r>
+        <w:t>data</w:t>
+      </w:r>
+      <w:r>
+        <w:rPr>
+          <w:lang w:val="ru-RU"/>
+        </w:rPr>
+        <w:t xml:space="preserve">: </w:t>
+      </w:r>
+      <w:r>
+        <w:t>codeception</w:t>
+      </w:r>
+      <w:r>
+        <w:rPr>
+          <w:lang w:val="ru-RU"/>
+        </w:rPr>
+        <w:t>/_</w:t>
+      </w:r>
+      <w:r>
+        <w:t>data</w:t>
+      </w:r>
+    </w:p>
+    <w:p>
+      <w:pPr>
+        <w:pStyle w:val="a8"/>
+        <w:rPr>
+          <w:lang w:val="ru-RU"/>
+        </w:rPr>
+      </w:pPr>
+      <w:r>
+        <w:rPr>
+          <w:lang w:val="ru-RU"/>
+        </w:rPr>
+        <w:t xml:space="preserve">    # директо</w:t>
+      </w:r>
+      <w:r>
+        <w:rPr>
+          <w:lang w:val="ru-RU"/>
+        </w:rPr>
+        <w:t>р</w:t>
+      </w:r>
+      <w:r>
+        <w:rPr>
+          <w:lang w:val="ru-RU"/>
+        </w:rPr>
+        <w:t>ия для п</w:t>
+      </w:r>
+      <w:r>
+        <w:rPr>
+          <w:lang w:val="ru-RU"/>
+        </w:rPr>
+        <w:t>ол</w:t>
+      </w:r>
+      <w:r>
+        <w:rPr>
+          <w:lang w:val="ru-RU"/>
+        </w:rPr>
+        <w:t>ьзовательских м</w:t>
+      </w:r>
+      <w:r>
+        <w:rPr>
+          <w:lang w:val="ru-RU"/>
+        </w:rPr>
+        <w:t>о</w:t>
+      </w:r>
+      <w:r>
+        <w:rPr>
+          <w:lang w:val="ru-RU"/>
+        </w:rPr>
+        <w:t>дулей</w:t>
+      </w:r>
+      <w:r>
+        <w:rPr>
+          <w:lang w:val="ru-RU"/>
+        </w:rPr>
+        <w:t xml:space="preserve"> (</w:t>
+      </w:r>
+      <w:r>
+        <w:t>helpers</w:t>
+      </w:r>
+      <w:r>
+        <w:rPr>
+          <w:lang w:val="ru-RU"/>
+        </w:rPr>
+        <w:t>)</w:t>
+      </w:r>
+    </w:p>
+    <w:p>
+      <w:pPr>
+        <w:pStyle w:val="a8"/>
+        <w:rPr>
+          <w:lang w:val="ru-RU"/>
+        </w:rPr>
+      </w:pPr>
+      <w:r>
+        <w:rPr>
+          <w:lang w:val="ru-RU"/>
+        </w:rPr>
+        <w:t xml:space="preserve">    </w:t>
+      </w:r>
+      <w:r>
+        <w:t>helpers</w:t>
+      </w:r>
+      <w:r>
+        <w:rPr>
+          <w:lang w:val="ru-RU"/>
+        </w:rPr>
+        <w:t xml:space="preserve">: </w:t>
+      </w:r>
+      <w:r>
+        <w:t>codeception</w:t>
+      </w:r>
+      <w:r>
+        <w:rPr>
+          <w:lang w:val="ru-RU"/>
+        </w:rPr>
+        <w:t>/_</w:t>
+      </w:r>
+      <w:r>
+        <w:t>support</w:t>
+      </w:r>
+    </w:p>
+    <w:p>
+      <w:pPr>
+        <w:pStyle w:val="a8"/>
+        <w:rPr>
+          <w:lang w:val="ru-RU"/>
+        </w:rPr>
+      </w:pPr>
+      <w:r>
+        <w:t>settings</w:t>
+      </w:r>
+      <w:r>
+        <w:rPr>
+          <w:lang w:val="ru-RU"/>
+        </w:rPr>
+        <w:t>:</w:t>
+      </w:r>
+    </w:p>
+    <w:p>
+      <w:pPr>
+        <w:pStyle w:val="a8"/>
+        <w:rPr>
+          <w:lang w:val="ru-RU"/>
+        </w:rPr>
+      </w:pPr>
+      <w:r>
+        <w:rPr>
+          <w:lang w:val="ru-RU"/>
+        </w:rPr>
         <w:lastRenderedPageBreak/>
-        <w:t xml:space="preserve">            - ../messages/*</w:t>
-      </w:r>
-    </w:p>
-    <w:p>
-      <w:pPr>
-        <w:pStyle w:val="a8"/>
-      </w:pPr>
-      <w:r>
-        <w:t xml:space="preserve">            - ../vendor/*</w:t>
-      </w:r>
-    </w:p>
-    <w:p>
-      <w:pPr>
-        <w:pStyle w:val="a8"/>
-      </w:pPr>
-      <w:r>
-        <w:t xml:space="preserve">            - ../web/*</w:t>
-      </w:r>
-    </w:p>
-    <w:p>
-      <w:pPr>
-        <w:pStyle w:val="a8"/>
-      </w:pPr>
-      <w:r>
-        <w:t xml:space="preserve">            - ../tests/*</w:t>
-      </w:r>
-    </w:p>
-    <w:p>
-      <w:pPr>
-        <w:pStyle w:val="a8"/>
-      </w:pPr>
-      <w:r>
-        <w:t>paths:</w:t>
-      </w:r>
-    </w:p>
-    <w:p>
-      <w:pPr>
-        <w:pStyle w:val="a8"/>
-      </w:pPr>
-      <w:r>
-        <w:t xml:space="preserve">    </w:t>
-      </w:r>
-      <w:r>
-        <w:t xml:space="preserve"> </w:t>
-      </w:r>
-      <w:r>
-        <w:t xml:space="preserve"># </w:t>
-      </w:r>
-      <w:r>
-        <w:rPr>
-          <w:lang w:val="ru-RU"/>
-        </w:rPr>
-        <w:t>где</w:t>
-      </w:r>
-      <w:r>
-        <w:t xml:space="preserve"> </w:t>
-      </w:r>
-      <w:r>
-        <w:rPr>
-          <w:lang w:val="ru-RU"/>
-        </w:rPr>
-        <w:t>хранятся</w:t>
-      </w:r>
-      <w:r>
-        <w:t xml:space="preserve"> </w:t>
-      </w:r>
-      <w:r>
-        <w:rPr>
-          <w:lang w:val="ru-RU"/>
-        </w:rPr>
-        <w:t>модули</w:t>
-      </w:r>
-    </w:p>
-    <w:p>
-      <w:pPr>
-        <w:pStyle w:val="a8"/>
-        <w:rPr>
-          <w:lang w:val="ru-RU"/>
-        </w:rPr>
-      </w:pPr>
-      <w:r>
-        <w:t xml:space="preserve">    tests</w:t>
-      </w:r>
-      <w:r>
-        <w:rPr>
-          <w:lang w:val="ru-RU"/>
-        </w:rPr>
-        <w:t xml:space="preserve">: </w:t>
-      </w:r>
-      <w:r>
-        <w:t>codeception</w:t>
-      </w:r>
-    </w:p>
-    <w:p>
-      <w:pPr>
-        <w:pStyle w:val="a8"/>
-        <w:rPr>
-          <w:lang w:val="ru-RU"/>
-        </w:rPr>
-      </w:pPr>
-      <w:r>
-        <w:rPr>
-          <w:lang w:val="ru-RU"/>
-        </w:rPr>
-        <w:t xml:space="preserve">    </w:t>
-      </w:r>
-      <w:r>
-        <w:rPr>
-          <w:lang w:val="ru-RU"/>
-        </w:rPr>
-        <w:t xml:space="preserve"> </w:t>
-      </w:r>
-      <w:r>
-        <w:rPr>
-          <w:lang w:val="ru-RU"/>
-        </w:rPr>
-        <w:t>#</w:t>
-      </w:r>
-      <w:r>
-        <w:rPr>
-          <w:lang w:val="ru-RU"/>
-        </w:rPr>
-        <w:t xml:space="preserve"> там</w:t>
-      </w:r>
-      <w:r>
-        <w:rPr>
-          <w:lang w:val="ru-RU"/>
-        </w:rPr>
-        <w:t xml:space="preserve"> </w:t>
-      </w:r>
-      <w:r>
-        <w:rPr>
-          <w:lang w:val="ru-RU"/>
-        </w:rPr>
-        <w:t>будут записаны</w:t>
-      </w:r>
-      <w:r>
-        <w:rPr>
-          <w:lang w:val="ru-RU"/>
-        </w:rPr>
-        <w:t xml:space="preserve"> </w:t>
-      </w:r>
-      <w:r>
-        <w:rPr>
-          <w:lang w:val="ru-RU"/>
-        </w:rPr>
-        <w:t>журналы и выходные данные отладки</w:t>
-      </w:r>
-    </w:p>
-    <w:p>
-      <w:pPr>
-        <w:pStyle w:val="a8"/>
-        <w:rPr>
-          <w:lang w:val="ru-RU"/>
-        </w:rPr>
-      </w:pPr>
-      <w:r>
-        <w:rPr>
-          <w:lang w:val="ru-RU"/>
-        </w:rPr>
-        <w:t xml:space="preserve">    </w:t>
-      </w:r>
-      <w:r>
-        <w:t>log</w:t>
-      </w:r>
-      <w:r>
-        <w:rPr>
-          <w:lang w:val="ru-RU"/>
-        </w:rPr>
-        <w:t xml:space="preserve">: </w:t>
-      </w:r>
-      <w:r>
-        <w:t>codeception</w:t>
-      </w:r>
-      <w:r>
-        <w:rPr>
-          <w:lang w:val="ru-RU"/>
-        </w:rPr>
-        <w:t>/_</w:t>
-      </w:r>
-      <w:r>
-        <w:t>output</w:t>
-      </w:r>
-      <w:r>
-        <w:rPr>
-          <w:lang w:val="ru-RU"/>
-        </w:rPr>
-        <w:t xml:space="preserve">    </w:t>
-      </w:r>
-    </w:p>
-    <w:p>
-      <w:pPr>
-        <w:pStyle w:val="a8"/>
-        <w:rPr>
-          <w:lang w:val="ru-RU"/>
-        </w:rPr>
-      </w:pPr>
-      <w:r>
-        <w:rPr>
-          <w:lang w:val="ru-RU"/>
-        </w:rPr>
-        <w:t xml:space="preserve">    </w:t>
-      </w:r>
-      <w:r>
-        <w:rPr>
-          <w:lang w:val="ru-RU"/>
-        </w:rPr>
-        <w:t xml:space="preserve"># </w:t>
-      </w:r>
-      <w:r>
-        <w:rPr>
-          <w:lang w:val="ru-RU"/>
-        </w:rPr>
-        <w:t>директория для данных фикстур</w:t>
-      </w:r>
-    </w:p>
-    <w:p>
-      <w:pPr>
-        <w:pStyle w:val="a8"/>
-        <w:rPr>
-          <w:lang w:val="ru-RU"/>
-        </w:rPr>
-      </w:pPr>
-      <w:r>
-        <w:rPr>
-          <w:lang w:val="ru-RU"/>
-        </w:rPr>
-        <w:t xml:space="preserve">    </w:t>
-      </w:r>
-      <w:r>
-        <w:t>data</w:t>
-      </w:r>
-      <w:r>
-        <w:rPr>
-          <w:lang w:val="ru-RU"/>
-        </w:rPr>
-        <w:t xml:space="preserve">: </w:t>
-      </w:r>
-      <w:r>
-        <w:t>codeception</w:t>
-      </w:r>
-      <w:r>
-        <w:rPr>
-          <w:lang w:val="ru-RU"/>
-        </w:rPr>
-        <w:t>/_</w:t>
-      </w:r>
-      <w:r>
-        <w:t>data</w:t>
-      </w:r>
-    </w:p>
-    <w:p>
-      <w:pPr>
-        <w:pStyle w:val="a8"/>
-        <w:rPr>
-          <w:lang w:val="ru-RU"/>
-        </w:rPr>
-      </w:pPr>
-      <w:r>
-        <w:rPr>
-          <w:lang w:val="ru-RU"/>
-        </w:rPr>
-        <w:t xml:space="preserve">    # директо</w:t>
-      </w:r>
-      <w:r>
-        <w:rPr>
-          <w:lang w:val="ru-RU"/>
-        </w:rPr>
-        <w:t>р</w:t>
-      </w:r>
-      <w:r>
-        <w:rPr>
-          <w:lang w:val="ru-RU"/>
-        </w:rPr>
-        <w:t>ия для п</w:t>
-      </w:r>
-      <w:r>
-        <w:rPr>
-          <w:lang w:val="ru-RU"/>
-        </w:rPr>
-        <w:t>ол</w:t>
-      </w:r>
-      <w:r>
-        <w:rPr>
-          <w:lang w:val="ru-RU"/>
-        </w:rPr>
-        <w:t>ьзовательских м</w:t>
-      </w:r>
-      <w:r>
-        <w:rPr>
-          <w:lang w:val="ru-RU"/>
-        </w:rPr>
-        <w:t>о</w:t>
-      </w:r>
-      <w:r>
-        <w:rPr>
-          <w:lang w:val="ru-RU"/>
-        </w:rPr>
-        <w:t>дулей</w:t>
-      </w:r>
-      <w:r>
-        <w:rPr>
-          <w:lang w:val="ru-RU"/>
-        </w:rPr>
-        <w:t xml:space="preserve"> (</w:t>
-      </w:r>
-      <w:r>
-        <w:t>helpers</w:t>
-      </w:r>
-      <w:r>
-        <w:rPr>
-          <w:lang w:val="ru-RU"/>
-        </w:rPr>
-        <w:t>)</w:t>
-      </w:r>
-    </w:p>
-    <w:p>
-      <w:pPr>
-        <w:pStyle w:val="a8"/>
-        <w:rPr>
-          <w:lang w:val="ru-RU"/>
-        </w:rPr>
-      </w:pPr>
-      <w:r>
-        <w:rPr>
-          <w:lang w:val="ru-RU"/>
-        </w:rPr>
-        <w:t xml:space="preserve">    </w:t>
-      </w:r>
-      <w:r>
-        <w:t>helpers</w:t>
-      </w:r>
-      <w:r>
-        <w:rPr>
-          <w:lang w:val="ru-RU"/>
-        </w:rPr>
-        <w:t xml:space="preserve">: </w:t>
-      </w:r>
-      <w:r>
-        <w:t>codeception</w:t>
-      </w:r>
-      <w:r>
-        <w:rPr>
-          <w:lang w:val="ru-RU"/>
-        </w:rPr>
-        <w:t>/_</w:t>
-      </w:r>
-      <w:r>
-        <w:t>support</w:t>
-      </w:r>
-    </w:p>
-    <w:p>
-      <w:pPr>
-        <w:pStyle w:val="a8"/>
-        <w:rPr>
-          <w:lang w:val="ru-RU"/>
-        </w:rPr>
-      </w:pPr>
-      <w:r>
-        <w:t>settings</w:t>
-      </w:r>
-      <w:r>
-        <w:rPr>
-          <w:lang w:val="ru-RU"/>
-        </w:rPr>
-        <w:t>:</w:t>
-      </w:r>
-    </w:p>
-    <w:p>
-      <w:pPr>
-        <w:pStyle w:val="a8"/>
-        <w:rPr>
-          <w:lang w:val="ru-RU"/>
-        </w:rPr>
-      </w:pPr>
-      <w:r>
-        <w:rPr>
-          <w:lang w:val="ru-RU"/>
-        </w:rPr>
         <w:t xml:space="preserve">    # </w:t>
       </w:r>
       <w:r>
@@ -12918,7 +12479,7 @@
           <w:lang w:val="en-US"/>
         </w:rPr>
       </w:pPr>
-      <w:bookmarkStart w:id="21" w:name="_Toc503255579"/>
+      <w:bookmarkStart w:id="20" w:name="_Toc503791443"/>
       <w:r>
         <w:t>Сообщения</w:t>
       </w:r>
@@ -12940,7 +12501,7 @@
       <w:r>
         <w:t>ошибках</w:t>
       </w:r>
-      <w:bookmarkEnd w:id="21"/>
+      <w:bookmarkEnd w:id="20"/>
     </w:p>
     <w:p>
       <w:pPr>
@@ -13365,7 +12926,7 @@
       <w:pPr>
         <w:pStyle w:val="2"/>
       </w:pPr>
-      <w:bookmarkStart w:id="22" w:name="_Toc503255581"/>
+      <w:bookmarkStart w:id="21" w:name="_Toc503791444"/>
       <w:r>
         <w:rPr>
           <w:bdr w:val="single" w:sz="6" w:space="2" w:color="EEEEEE" w:frame="1"/>
@@ -13404,7 +12965,7 @@
         </w:rPr>
         <w:t>yml</w:t>
       </w:r>
-      <w:bookmarkEnd w:id="22"/>
+      <w:bookmarkEnd w:id="21"/>
     </w:p>
     <w:p>
       <w:pPr>
@@ -13419,7 +12980,6 @@
           <w:rFonts w:eastAsia="Times New Roman" w:cstheme="minorHAnsi"/>
           <w:lang w:eastAsia="ru-RU"/>
         </w:rPr>
-        <w:lastRenderedPageBreak/>
         <w:t>Теперь подключим модуль</w:t>
       </w:r>
       <w:r>
@@ -13563,6 +13123,7 @@
         <w:pStyle w:val="a8"/>
       </w:pPr>
       <w:r>
+        <w:lastRenderedPageBreak/>
         <w:t xml:space="preserve">            configFile: 'codeception/config/functional.php'</w:t>
       </w:r>
     </w:p>
@@ -13573,7 +13134,7 @@
           <w:lang w:val="en-US"/>
         </w:rPr>
       </w:pPr>
-      <w:bookmarkStart w:id="23" w:name="_Toc503255582"/>
+      <w:bookmarkStart w:id="22" w:name="_Toc503791445"/>
       <w:r>
         <w:rPr>
           <w:bdr w:val="single" w:sz="6" w:space="2" w:color="EEEEEE" w:frame="1"/>
@@ -13582,7 +13143,7 @@
         </w:rPr>
         <w:t>acceptance.suite.yml</w:t>
       </w:r>
-      <w:bookmarkEnd w:id="23"/>
+      <w:bookmarkEnd w:id="22"/>
     </w:p>
     <w:p>
       <w:pPr>
@@ -14146,6 +13707,9 @@
     <w:p>
       <w:pPr>
         <w:pStyle w:val="a8"/>
+        <w:rPr>
+          <w:lang w:val="ru-RU"/>
+        </w:rPr>
       </w:pPr>
       <w:r>
         <w:t xml:space="preserve">            </w:t>
@@ -14154,6 +13718,9 @@
         <w:t>restart</w:t>
       </w:r>
       <w:r>
+        <w:rPr>
+          <w:lang w:val="ru-RU"/>
+        </w:rPr>
         <w:t xml:space="preserve">: </w:t>
       </w:r>
       <w:r>
@@ -14163,536 +13730,50 @@
     <w:p>
       <w:pPr>
         <w:pStyle w:val="a8"/>
-      </w:pPr>
-      <w:r>
+        <w:rPr>
+          <w:lang w:val="ru-RU"/>
+        </w:rPr>
+      </w:pPr>
+      <w:r>
+        <w:rPr>
+          <w:lang w:val="ru-RU"/>
+        </w:rPr>
         <w:t xml:space="preserve">            </w:t>
       </w:r>
       <w:r>
         <w:t>window</w:t>
       </w:r>
       <w:r>
+        <w:rPr>
+          <w:lang w:val="ru-RU"/>
+        </w:rPr>
         <w:t>_</w:t>
       </w:r>
       <w:r>
         <w:t>size</w:t>
       </w:r>
       <w:r>
+        <w:rPr>
+          <w:lang w:val="ru-RU"/>
+        </w:rPr>
         <w:t>: 1024</w:t>
       </w:r>
       <w:r>
         <w:t>x</w:t>
       </w:r>
       <w:r>
+        <w:rPr>
+          <w:lang w:val="ru-RU"/>
+        </w:rPr>
         <w:t>768</w:t>
       </w:r>
     </w:p>
     <w:p>
-      <w:pPr>
-        <w:rPr>
-          <w:lang w:val="en-US"/>
-        </w:rPr>
-      </w:pPr>
-      <w:r>
-        <w:rPr>
-          <w:lang w:val="en-US"/>
-        </w:rPr>
+      <w:r>
         <w:br/>
       </w:r>
-      <w:r>
-        <w:rPr>
-          <w:rStyle w:val="a6"/>
-        </w:rPr>
-        <w:t>Возможные</w:t>
-      </w:r>
-      <w:r>
-        <w:rPr>
-          <w:rStyle w:val="a6"/>
-          <w:lang w:val="en-US"/>
-        </w:rPr>
-        <w:t xml:space="preserve"> </w:t>
-      </w:r>
-      <w:r>
-        <w:rPr>
-          <w:rStyle w:val="a6"/>
-        </w:rPr>
-        <w:t>настройки</w:t>
-      </w:r>
-      <w:r>
-        <w:rPr>
-          <w:rStyle w:val="a6"/>
-          <w:lang w:val="en-US"/>
-        </w:rPr>
-        <w:t xml:space="preserve"> </w:t>
-      </w:r>
-      <w:r>
-        <w:rPr>
-          <w:rStyle w:val="a6"/>
-        </w:rPr>
-        <w:t>модуля</w:t>
-      </w:r>
-      <w:r>
-        <w:rPr>
-          <w:rStyle w:val="a6"/>
-          <w:lang w:val="en-US"/>
-        </w:rPr>
-        <w:t xml:space="preserve"> WebDriver</w:t>
-      </w:r>
-      <w:r>
-        <w:rPr>
-          <w:lang w:val="en-US"/>
-        </w:rPr>
-        <w:t>:</w:t>
-      </w:r>
-    </w:p>
-    <w:p>
-      <w:pPr>
-        <w:numPr>
-          <w:ilvl w:val="0"/>
-          <w:numId w:val="3"/>
-        </w:numPr>
-        <w:spacing w:before="100" w:beforeAutospacing="1" w:after="100" w:afterAutospacing="1" w:line="240" w:lineRule="auto"/>
-      </w:pPr>
-      <w:r>
-        <w:rPr>
-          <w:rStyle w:val="a6"/>
-        </w:rPr>
-        <w:t>url</w:t>
-      </w:r>
-      <w:r>
-        <w:t xml:space="preserve"> - Стартовый URL для вашего приложения.</w:t>
-      </w:r>
-    </w:p>
-    <w:p>
-      <w:pPr>
-        <w:numPr>
-          <w:ilvl w:val="0"/>
-          <w:numId w:val="4"/>
-        </w:numPr>
-        <w:spacing w:before="100" w:beforeAutospacing="1" w:after="100" w:afterAutospacing="1" w:line="240" w:lineRule="auto"/>
-      </w:pPr>
-      <w:r>
-        <w:rPr>
-          <w:rStyle w:val="a6"/>
-        </w:rPr>
-        <w:t>browser</w:t>
-      </w:r>
-      <w:r>
-        <w:t xml:space="preserve"> - Браузер для запуска.</w:t>
-      </w:r>
-    </w:p>
-    <w:p>
-      <w:pPr>
-        <w:numPr>
-          <w:ilvl w:val="0"/>
-          <w:numId w:val="5"/>
-        </w:numPr>
-        <w:spacing w:before="100" w:beforeAutospacing="1" w:after="100" w:afterAutospacing="1" w:line="240" w:lineRule="auto"/>
-      </w:pPr>
-      <w:r>
-        <w:rPr>
-          <w:rStyle w:val="a6"/>
-        </w:rPr>
-        <w:t>host</w:t>
-      </w:r>
-      <w:r>
-        <w:t xml:space="preserve"> - хост сервера Selenium (по умолчанию 127.0.0.1).</w:t>
-      </w:r>
-    </w:p>
-    <w:p>
-      <w:pPr>
-        <w:numPr>
-          <w:ilvl w:val="0"/>
-          <w:numId w:val="6"/>
-        </w:numPr>
-        <w:spacing w:before="100" w:beforeAutospacing="1" w:after="100" w:afterAutospacing="1" w:line="240" w:lineRule="auto"/>
-      </w:pPr>
-      <w:r>
-        <w:rPr>
-          <w:rStyle w:val="a6"/>
-        </w:rPr>
-        <w:t>port</w:t>
-      </w:r>
-      <w:r>
-        <w:t xml:space="preserve"> - порт сервера Selenium (по умолчанию 4444).</w:t>
-      </w:r>
-    </w:p>
-    <w:p>
-      <w:pPr>
-        <w:numPr>
-          <w:ilvl w:val="0"/>
-          <w:numId w:val="7"/>
-        </w:numPr>
-        <w:spacing w:before="100" w:beforeAutospacing="1" w:after="100" w:afterAutospacing="1" w:line="240" w:lineRule="auto"/>
-      </w:pPr>
-      <w:r>
-        <w:rPr>
-          <w:rStyle w:val="a6"/>
-        </w:rPr>
-        <w:t>restart</w:t>
-      </w:r>
-      <w:r>
-        <w:t xml:space="preserve"> - установите в «false» (по умолчанию) для использования одного и того же окна браузера для всех тестов или установите «true» для создания нового окна для каждого теста. В любом случае, когда все тесты завершены, окно браузера закрывается.</w:t>
-      </w:r>
-    </w:p>
-    <w:p>
-      <w:pPr>
-        <w:numPr>
-          <w:ilvl w:val="0"/>
-          <w:numId w:val="8"/>
-        </w:numPr>
-        <w:spacing w:before="100" w:beforeAutospacing="1" w:after="100" w:afterAutospacing="1" w:line="240" w:lineRule="auto"/>
-      </w:pPr>
-      <w:r>
-        <w:rPr>
-          <w:rStyle w:val="a6"/>
-        </w:rPr>
-        <w:t>start</w:t>
-      </w:r>
-      <w:r>
-        <w:t xml:space="preserve"> - автозапуск браузера для тестирования. Может быть отключен, если сеанс браузера начинается с «_initializeSession» внутри помощника.</w:t>
-      </w:r>
-    </w:p>
-    <w:p>
-      <w:pPr>
-        <w:numPr>
-          <w:ilvl w:val="0"/>
-          <w:numId w:val="9"/>
-        </w:numPr>
-        <w:spacing w:before="100" w:beforeAutospacing="1" w:after="100" w:afterAutospacing="1" w:line="240" w:lineRule="auto"/>
-      </w:pPr>
-      <w:r>
-        <w:rPr>
-          <w:rStyle w:val="a6"/>
-        </w:rPr>
-        <w:t>window_size</w:t>
-      </w:r>
-      <w:r>
-        <w:t xml:space="preserve"> - Начальный размер окна. Установите значение «maximize» или пропишите в формате «640x480».</w:t>
-      </w:r>
-    </w:p>
-    <w:p>
-      <w:pPr>
-        <w:numPr>
-          <w:ilvl w:val="0"/>
-          <w:numId w:val="10"/>
-        </w:numPr>
-        <w:spacing w:before="100" w:beforeAutospacing="1" w:after="100" w:afterAutospacing="1" w:line="240" w:lineRule="auto"/>
-      </w:pPr>
-      <w:r>
-        <w:rPr>
-          <w:rStyle w:val="a6"/>
-        </w:rPr>
-        <w:t>clear_cookies</w:t>
-      </w:r>
-      <w:r>
-        <w:t xml:space="preserve"> - Установите значение «false», чтобы сохранить файлы cookie, или установите значение «true» (по умолчанию), чтобы удалить все куки между тестами.</w:t>
-      </w:r>
-    </w:p>
-    <w:p>
-      <w:pPr>
-        <w:numPr>
-          <w:ilvl w:val="0"/>
-          <w:numId w:val="11"/>
-        </w:numPr>
-        <w:spacing w:before="100" w:beforeAutospacing="1" w:after="100" w:afterAutospacing="1" w:line="240" w:lineRule="auto"/>
-      </w:pPr>
-      <w:r>
-        <w:rPr>
-          <w:rStyle w:val="a6"/>
-        </w:rPr>
-        <w:lastRenderedPageBreak/>
-        <w:t>wait</w:t>
-      </w:r>
-      <w:r>
-        <w:t xml:space="preserve"> (по умолчанию: 0 секунд) - всякий раз, когда элемент требуется и не находится на странице, подождите несколько секунд, чтобы найти его перед сбоем.</w:t>
-      </w:r>
-    </w:p>
-    <w:p>
-      <w:pPr>
-        <w:numPr>
-          <w:ilvl w:val="0"/>
-          <w:numId w:val="12"/>
-        </w:numPr>
-        <w:spacing w:before="100" w:beforeAutospacing="1" w:after="100" w:afterAutospacing="1" w:line="240" w:lineRule="auto"/>
-      </w:pPr>
-      <w:r>
-        <w:rPr>
-          <w:rStyle w:val="a6"/>
-        </w:rPr>
-        <w:t>capability</w:t>
-      </w:r>
-      <w:r>
-        <w:t xml:space="preserve"> - Настраивает Selenium [желаемые возможности] (https://github.com/SeleniumHQ/selenium/wiki/DesiredCapabilities). Должен быть массив значений ключа.</w:t>
-      </w:r>
-    </w:p>
-    <w:p>
-      <w:pPr>
-        <w:numPr>
-          <w:ilvl w:val="0"/>
-          <w:numId w:val="13"/>
-        </w:numPr>
-        <w:spacing w:before="100" w:beforeAutospacing="1" w:after="100" w:afterAutospacing="1" w:line="240" w:lineRule="auto"/>
-      </w:pPr>
-      <w:r>
-        <w:rPr>
-          <w:rStyle w:val="a6"/>
-        </w:rPr>
-        <w:t>connection_timeout</w:t>
-      </w:r>
-      <w:r>
-        <w:t xml:space="preserve"> - тайм-аут для открытия соединения с удаленным сервером (по умолчанию 30 секунд).</w:t>
-      </w:r>
-    </w:p>
-    <w:p>
-      <w:pPr>
-        <w:numPr>
-          <w:ilvl w:val="0"/>
-          <w:numId w:val="14"/>
-        </w:numPr>
-        <w:spacing w:before="100" w:beforeAutospacing="1" w:after="100" w:afterAutospacing="1" w:line="240" w:lineRule="auto"/>
-      </w:pPr>
-      <w:r>
-        <w:rPr>
-          <w:rStyle w:val="a6"/>
-        </w:rPr>
-        <w:t>request_timeout</w:t>
-      </w:r>
-      <w:r>
-        <w:t xml:space="preserve"> - тайм-аут для запроса вернуть что-то из удаленного сервера selenium (по умолчанию 30 секунд).</w:t>
-      </w:r>
-    </w:p>
-    <w:p>
-      <w:pPr>
-        <w:numPr>
-          <w:ilvl w:val="0"/>
-          <w:numId w:val="15"/>
-        </w:numPr>
-        <w:spacing w:before="100" w:beforeAutospacing="1" w:after="100" w:afterAutospacing="1" w:line="240" w:lineRule="auto"/>
-      </w:pPr>
-      <w:r>
-        <w:rPr>
-          <w:rStyle w:val="a6"/>
-        </w:rPr>
-        <w:t>pageload_timeout</w:t>
-      </w:r>
-      <w:r>
-        <w:t xml:space="preserve"> - время ожидания загрузки страницы до того, как будет выдана ошибка (по умолчанию 0 секунд).</w:t>
-      </w:r>
-    </w:p>
-    <w:p>
-      <w:pPr>
-        <w:numPr>
-          <w:ilvl w:val="0"/>
-          <w:numId w:val="16"/>
-        </w:numPr>
-        <w:spacing w:before="100" w:beforeAutospacing="1" w:after="100" w:afterAutospacing="1" w:line="240" w:lineRule="auto"/>
-      </w:pPr>
-      <w:r>
-        <w:rPr>
-          <w:rStyle w:val="a6"/>
-        </w:rPr>
-        <w:t>http_proxy</w:t>
-      </w:r>
-      <w:r>
-        <w:t xml:space="preserve"> - устанавливает URL-адрес прокси-сервера HTTP для тестирования удаленного сервера.</w:t>
-      </w:r>
-    </w:p>
-    <w:p>
-      <w:pPr>
-        <w:numPr>
-          <w:ilvl w:val="0"/>
-          <w:numId w:val="17"/>
-        </w:numPr>
-        <w:spacing w:before="100" w:beforeAutospacing="1" w:after="100" w:afterAutospacing="1" w:line="240" w:lineRule="auto"/>
-      </w:pPr>
-      <w:r>
-        <w:rPr>
-          <w:rStyle w:val="a6"/>
-        </w:rPr>
-        <w:t>http_proxy_port</w:t>
-      </w:r>
-      <w:r>
-        <w:t xml:space="preserve"> - устанавливает порт HTTP-прокси-сервера</w:t>
-      </w:r>
-    </w:p>
-    <w:p>
-      <w:pPr>
-        <w:numPr>
-          <w:ilvl w:val="0"/>
-          <w:numId w:val="18"/>
-        </w:numPr>
-        <w:spacing w:before="100" w:beforeAutospacing="1" w:after="100" w:afterAutospacing="1" w:line="240" w:lineRule="auto"/>
-      </w:pPr>
-      <w:r>
-        <w:rPr>
-          <w:rStyle w:val="a6"/>
-        </w:rPr>
-        <w:t>debug_log_entries</w:t>
-      </w:r>
-      <w:r>
-        <w:t xml:space="preserve"> - сколько записей Selenium для печати с «debugWebDriverLogs» или при сбое (по умолчанию 15).</w:t>
-      </w:r>
-    </w:p>
-    <w:p>
-      <w:pPr>
-        <w:numPr>
-          <w:ilvl w:val="0"/>
-          <w:numId w:val="19"/>
-        </w:numPr>
-        <w:spacing w:before="100" w:beforeAutospacing="1" w:after="100" w:afterAutospacing="1" w:line="240" w:lineRule="auto"/>
-      </w:pPr>
-      <w:r>
-        <w:rPr>
-          <w:rStyle w:val="a6"/>
-        </w:rPr>
-        <w:t>log_js_errors</w:t>
-      </w:r>
-      <w:r>
-        <w:t xml:space="preserve"> - установите значение «true», чтобы включить возможный отчет JavaScript в HTML, или установите значение «false» (по умолчанию) для деактивации.</w:t>
-      </w:r>
-    </w:p>
-    <w:p>
-      <w:pPr>
-        <w:pStyle w:val="a8"/>
-        <w:rPr>
-          <w:lang w:val="ru-RU"/>
-        </w:rPr>
-      </w:pPr>
-      <w:r>
-        <w:rPr>
-          <w:lang w:val="ru-RU"/>
-        </w:rPr>
-        <w:br/>
-      </w:r>
-      <w:r>
-        <w:rPr>
-          <w:lang w:val="ru-RU"/>
-        </w:rPr>
-        <w:br/>
-        <w:t xml:space="preserve">Подробнее можно посмотреть в блоке </w:t>
-      </w:r>
-      <w:r>
-        <w:rPr>
-          <w:rStyle w:val="a7"/>
-          <w:lang w:val="ru-RU"/>
-        </w:rPr>
-        <w:t xml:space="preserve">## </w:t>
-      </w:r>
-      <w:r>
-        <w:rPr>
-          <w:rStyle w:val="a7"/>
-        </w:rPr>
-        <w:t>Configuration</w:t>
-      </w:r>
-      <w:r>
-        <w:rPr>
-          <w:lang w:val="ru-RU"/>
-        </w:rPr>
-        <w:t xml:space="preserve"> файла </w:t>
-      </w:r>
-      <w:r>
-        <w:rPr>
-          <w:shd w:val="clear" w:color="auto" w:fill="FFF2CA"/>
-        </w:rPr>
-        <w:t>vendor</w:t>
-      </w:r>
-      <w:r>
-        <w:rPr>
-          <w:shd w:val="clear" w:color="auto" w:fill="FFF2CA"/>
-          <w:lang w:val="ru-RU"/>
-        </w:rPr>
-        <w:t>\</w:t>
-      </w:r>
-      <w:r>
-        <w:rPr>
-          <w:shd w:val="clear" w:color="auto" w:fill="FFF2CA"/>
-        </w:rPr>
-        <w:t>codeception</w:t>
-      </w:r>
-      <w:r>
-        <w:rPr>
-          <w:shd w:val="clear" w:color="auto" w:fill="FFF2CA"/>
-          <w:lang w:val="ru-RU"/>
-        </w:rPr>
-        <w:t>\</w:t>
-      </w:r>
-      <w:r>
-        <w:rPr>
-          <w:shd w:val="clear" w:color="auto" w:fill="FFF2CA"/>
-        </w:rPr>
-        <w:t>codeception</w:t>
-      </w:r>
-      <w:r>
-        <w:rPr>
-          <w:shd w:val="clear" w:color="auto" w:fill="FFF2CA"/>
-          <w:lang w:val="ru-RU"/>
-        </w:rPr>
-        <w:t>\</w:t>
-      </w:r>
-      <w:r>
-        <w:rPr>
-          <w:shd w:val="clear" w:color="auto" w:fill="FFF2CA"/>
-        </w:rPr>
-        <w:t>src</w:t>
-      </w:r>
-      <w:r>
-        <w:rPr>
-          <w:shd w:val="clear" w:color="auto" w:fill="FFF2CA"/>
-          <w:lang w:val="ru-RU"/>
-        </w:rPr>
-        <w:t>\</w:t>
-      </w:r>
-      <w:r>
-        <w:rPr>
-          <w:shd w:val="clear" w:color="auto" w:fill="FFF2CA"/>
-        </w:rPr>
-        <w:t>Codeception</w:t>
-      </w:r>
-      <w:r>
-        <w:rPr>
-          <w:shd w:val="clear" w:color="auto" w:fill="FFF2CA"/>
-          <w:lang w:val="ru-RU"/>
-        </w:rPr>
-        <w:t>\</w:t>
-      </w:r>
-      <w:r>
-        <w:rPr>
-          <w:shd w:val="clear" w:color="auto" w:fill="FFF2CA"/>
-        </w:rPr>
-        <w:t>Module</w:t>
-      </w:r>
-      <w:r>
-        <w:rPr>
-          <w:shd w:val="clear" w:color="auto" w:fill="FFF2CA"/>
-          <w:lang w:val="ru-RU"/>
-        </w:rPr>
-        <w:t>\</w:t>
-      </w:r>
-      <w:r>
-        <w:rPr>
-          <w:shd w:val="clear" w:color="auto" w:fill="FFF2CA"/>
-        </w:rPr>
-        <w:t>WebDriver</w:t>
-      </w:r>
-      <w:r>
-        <w:rPr>
-          <w:shd w:val="clear" w:color="auto" w:fill="FFF2CA"/>
-          <w:lang w:val="ru-RU"/>
-        </w:rPr>
-        <w:t>.</w:t>
-      </w:r>
-      <w:r>
-        <w:rPr>
-          <w:shd w:val="clear" w:color="auto" w:fill="FFF2CA"/>
-        </w:rPr>
-        <w:t>php</w:t>
-      </w:r>
-      <w:r>
-        <w:rPr>
-          <w:lang w:val="ru-RU"/>
-        </w:rPr>
-        <w:br/>
-      </w:r>
+      <w:bookmarkStart w:id="23" w:name="_GoBack"/>
+      <w:bookmarkEnd w:id="23"/>
     </w:p>
     <w:p>
       <w:pPr>
@@ -20372,7 +19453,7 @@
 </file>
 
 <file path=customXml/itemProps1.xml><?xml version="1.0" encoding="utf-8"?>
-<ds:datastoreItem xmlns:ds="http://schemas.openxmlformats.org/officeDocument/2006/customXml" ds:itemID="{9190BD53-7033-4637-9244-7DC7BF9C56ED}">
+<ds:datastoreItem xmlns:ds="http://schemas.openxmlformats.org/officeDocument/2006/customXml" ds:itemID="{034299B3-E9DF-4901-AD75-755774CD4984}">
   <ds:schemaRefs>
     <ds:schemaRef ds:uri="http://schemas.openxmlformats.org/officeDocument/2006/bibliography"/>
   </ds:schemaRefs>

</xml_diff>